<commit_message>
Adding installation guide for MS Access
</commit_message>
<xml_diff>
--- a/Courses/Software-Sciences/Module-3-Databases-New/13-MS-Access/11-MS-Access-Exercise.docx
+++ b/Courses/Software-Sciences/Module-3-Databases-New/13-MS-Access/11-MS-Access-Exercise.docx
@@ -7,7 +7,7 @@
         <w:pStyle w:val="Heading1"/>
         <w:jc w:val="center"/>
         <w:rPr>
-          <w:lang w:val="bg-BG"/>
+          <w:lang w:val="ru-RU"/>
         </w:rPr>
       </w:pPr>
       <w:r>
@@ -17,6 +17,9 @@
         <w:t>Упражнение</w:t>
       </w:r>
       <w:r>
+        <w:rPr>
+          <w:lang w:val="ru-RU"/>
+        </w:rPr>
         <w:t xml:space="preserve">: </w:t>
       </w:r>
       <w:r>
@@ -26,7 +29,13 @@
         <w:t xml:space="preserve">Импортиране на </w:t>
       </w:r>
       <w:r>
-        <w:t xml:space="preserve">Excel </w:t>
+        <w:t>Excel</w:t>
+      </w:r>
+      <w:r>
+        <w:rPr>
+          <w:lang w:val="ru-RU"/>
+        </w:rPr>
+        <w:t xml:space="preserve"> </w:t>
       </w:r>
       <w:r>
         <w:rPr>
@@ -41,14 +50,1223 @@
     <w:p>
       <w:pPr>
         <w:pStyle w:val="Heading2"/>
-      </w:pPr>
-      <w:r>
-        <w:t>Извлечете информация за служители</w:t>
+        <w:rPr>
+          <w:lang w:val="en-US"/>
+        </w:rPr>
+      </w:pPr>
+      <w:r>
+        <w:t xml:space="preserve">Изтегляне на </w:t>
+      </w:r>
+      <w:r>
+        <w:rPr>
+          <w:lang w:val="en-US"/>
+        </w:rPr>
+        <w:t>MS Access</w:t>
       </w:r>
     </w:p>
     <w:p>
       <w:pPr>
         <w:rPr>
+          <w:lang w:val="ru-RU"/>
+        </w:rPr>
+      </w:pPr>
+      <w:r>
+        <w:rPr>
+          <w:lang w:val="bg-BG"/>
+        </w:rPr>
+        <w:t xml:space="preserve">Напишете </w:t>
+      </w:r>
+      <w:r>
+        <w:rPr>
+          <w:lang w:val="ru-RU"/>
+        </w:rPr>
+        <w:t>"</w:t>
+      </w:r>
+      <w:r>
+        <w:rPr>
+          <w:b/>
+          <w:bCs/>
+        </w:rPr>
+        <w:t>microsoft</w:t>
+      </w:r>
+      <w:r>
+        <w:rPr>
+          <w:b/>
+          <w:bCs/>
+          <w:lang w:val="ru-RU"/>
+        </w:rPr>
+        <w:t xml:space="preserve"> 365</w:t>
+      </w:r>
+      <w:r>
+        <w:rPr>
+          <w:lang w:val="ru-RU"/>
+        </w:rPr>
+        <w:t xml:space="preserve">" </w:t>
+      </w:r>
+      <w:r>
+        <w:rPr>
+          <w:lang w:val="bg-BG"/>
+        </w:rPr>
+        <w:t xml:space="preserve">в търсачката на вашия </w:t>
+      </w:r>
+      <w:r>
+        <w:rPr>
+          <w:b/>
+          <w:bCs/>
+          <w:lang w:val="bg-BG"/>
+        </w:rPr>
+        <w:t>браузър</w:t>
+      </w:r>
+      <w:r>
+        <w:rPr>
+          <w:lang w:val="bg-BG"/>
+        </w:rPr>
+        <w:t xml:space="preserve"> и изберете </w:t>
+      </w:r>
+      <w:r>
+        <w:rPr>
+          <w:lang w:val="ru-RU"/>
+        </w:rPr>
+        <w:t>"</w:t>
+      </w:r>
+      <w:r>
+        <w:rPr>
+          <w:b/>
+          <w:bCs/>
+        </w:rPr>
+        <w:t>Microsoft</w:t>
+      </w:r>
+      <w:r>
+        <w:rPr>
+          <w:b/>
+          <w:bCs/>
+          <w:lang w:val="ru-RU"/>
+        </w:rPr>
+        <w:t xml:space="preserve"> 365: </w:t>
+      </w:r>
+      <w:r>
+        <w:rPr>
+          <w:b/>
+          <w:bCs/>
+        </w:rPr>
+        <w:t>Login</w:t>
+      </w:r>
+      <w:r>
+        <w:rPr>
+          <w:lang w:val="ru-RU"/>
+        </w:rPr>
+        <w:t>"</w:t>
+      </w:r>
+      <w:r>
+        <w:rPr>
+          <w:lang w:val="ru-RU"/>
+        </w:rPr>
+        <w:t>.</w:t>
+      </w:r>
+    </w:p>
+    <w:p>
+      <w:pPr>
+        <w:rPr>
+          <w:lang w:val="ru-RU"/>
+        </w:rPr>
+      </w:pPr>
+      <w:r>
+        <w:rPr>
+          <w:b/>
+          <w:bCs/>
+          <w:lang w:val="ru-RU"/>
+        </w:rPr>
+        <w:t>Алтернативно</w:t>
+      </w:r>
+      <w:r>
+        <w:rPr>
+          <w:lang w:val="ru-RU"/>
+        </w:rPr>
+        <w:t xml:space="preserve"> отидете на следния </w:t>
+      </w:r>
+      <w:r>
+        <w:rPr>
+          <w:b/>
+          <w:bCs/>
+          <w:lang w:val="ru-RU"/>
+        </w:rPr>
+        <w:t>линк</w:t>
+      </w:r>
+      <w:r>
+        <w:rPr>
+          <w:lang w:val="ru-RU"/>
+        </w:rPr>
+        <w:t xml:space="preserve">: </w:t>
+      </w:r>
+      <w:hyperlink r:id="rId8" w:history="1">
+        <w:r>
+          <w:rPr>
+            <w:rStyle w:val="Hyperlink"/>
+            <w:lang w:val="ru-RU"/>
+          </w:rPr>
+          <w:t>https://www.of</w:t>
+        </w:r>
+        <w:r>
+          <w:rPr>
+            <w:rStyle w:val="Hyperlink"/>
+            <w:lang w:val="ru-RU"/>
+          </w:rPr>
+          <w:t>f</w:t>
+        </w:r>
+        <w:r>
+          <w:rPr>
+            <w:rStyle w:val="Hyperlink"/>
+            <w:lang w:val="ru-RU"/>
+          </w:rPr>
+          <w:t>ice.com/</w:t>
+        </w:r>
+      </w:hyperlink>
+    </w:p>
+    <w:p>
+      <w:pPr>
+        <w:jc w:val="center"/>
+      </w:pPr>
+      <w:r>
+        <w:drawing>
+          <wp:inline distT="0" distB="0" distL="0" distR="0" wp14:anchorId="3B7DF600" wp14:editId="00CB9A88">
+            <wp:extent cx="6626225" cy="2804795"/>
+            <wp:effectExtent l="19050" t="19050" r="22225" b="14605"/>
+            <wp:docPr id="1702950759" name="Picture 1" descr="A screenshot of a computer&#10;&#10;Description automatically generated"/>
+            <wp:cNvGraphicFramePr>
+              <a:graphicFrameLocks xmlns:a="http://schemas.openxmlformats.org/drawingml/2006/main" noChangeAspect="1"/>
+            </wp:cNvGraphicFramePr>
+            <a:graphic xmlns:a="http://schemas.openxmlformats.org/drawingml/2006/main">
+              <a:graphicData uri="http://schemas.openxmlformats.org/drawingml/2006/picture">
+                <pic:pic xmlns:pic="http://schemas.openxmlformats.org/drawingml/2006/picture">
+                  <pic:nvPicPr>
+                    <pic:cNvPr id="1702950759" name="Picture 1" descr="A screenshot of a computer&#10;&#10;Description automatically generated"/>
+                    <pic:cNvPicPr/>
+                  </pic:nvPicPr>
+                  <pic:blipFill>
+                    <a:blip r:embed="rId9"/>
+                    <a:stretch>
+                      <a:fillRect/>
+                    </a:stretch>
+                  </pic:blipFill>
+                  <pic:spPr>
+                    <a:xfrm>
+                      <a:off x="0" y="0"/>
+                      <a:ext cx="6626225" cy="2804795"/>
+                    </a:xfrm>
+                    <a:prstGeom prst="rect">
+                      <a:avLst/>
+                    </a:prstGeom>
+                    <a:ln>
+                      <a:solidFill>
+                        <a:schemeClr val="bg1">
+                          <a:lumMod val="75000"/>
+                        </a:schemeClr>
+                      </a:solidFill>
+                    </a:ln>
+                  </pic:spPr>
+                </pic:pic>
+              </a:graphicData>
+            </a:graphic>
+          </wp:inline>
+        </w:drawing>
+      </w:r>
+    </w:p>
+    <w:p>
+      <w:pPr>
+        <w:rPr>
+          <w:lang w:val="ru-RU"/>
+        </w:rPr>
+      </w:pPr>
+      <w:r>
+        <w:rPr>
+          <w:lang w:val="bg-BG"/>
+        </w:rPr>
+        <w:t xml:space="preserve">Направете си акаунт в </w:t>
+      </w:r>
+      <w:r>
+        <w:rPr>
+          <w:b/>
+          <w:bCs/>
+        </w:rPr>
+        <w:t>Microsoft</w:t>
+      </w:r>
+      <w:r>
+        <w:rPr>
+          <w:b/>
+          <w:bCs/>
+          <w:lang w:val="ru-RU"/>
+        </w:rPr>
+        <w:t xml:space="preserve"> 365</w:t>
+      </w:r>
+      <w:r>
+        <w:rPr>
+          <w:lang w:val="ru-RU"/>
+        </w:rPr>
+        <w:t xml:space="preserve"> от бутона </w:t>
+      </w:r>
+      <w:r>
+        <w:rPr>
+          <w:lang w:val="ru-RU"/>
+        </w:rPr>
+        <w:t>[</w:t>
+      </w:r>
+      <w:r>
+        <w:rPr>
+          <w:b/>
+          <w:bCs/>
+        </w:rPr>
+        <w:t>Sign</w:t>
+      </w:r>
+      <w:r>
+        <w:rPr>
+          <w:b/>
+          <w:bCs/>
+          <w:lang w:val="ru-RU"/>
+        </w:rPr>
+        <w:t xml:space="preserve"> </w:t>
+      </w:r>
+      <w:r>
+        <w:rPr>
+          <w:b/>
+          <w:bCs/>
+        </w:rPr>
+        <w:t>In</w:t>
+      </w:r>
+      <w:r>
+        <w:rPr>
+          <w:lang w:val="ru-RU"/>
+        </w:rPr>
+        <w:t>]</w:t>
+      </w:r>
+    </w:p>
+    <w:p>
+      <w:pPr>
+        <w:jc w:val="center"/>
+      </w:pPr>
+      <w:r>
+        <w:drawing>
+          <wp:inline distT="0" distB="0" distL="0" distR="0" wp14:anchorId="7F460B62" wp14:editId="34CD2861">
+            <wp:extent cx="5249008" cy="3962953"/>
+            <wp:effectExtent l="19050" t="19050" r="27940" b="19050"/>
+            <wp:docPr id="442009719" name="Picture 1" descr="A screenshot of a computer&#10;&#10;Description automatically generated"/>
+            <wp:cNvGraphicFramePr>
+              <a:graphicFrameLocks xmlns:a="http://schemas.openxmlformats.org/drawingml/2006/main" noChangeAspect="1"/>
+            </wp:cNvGraphicFramePr>
+            <a:graphic xmlns:a="http://schemas.openxmlformats.org/drawingml/2006/main">
+              <a:graphicData uri="http://schemas.openxmlformats.org/drawingml/2006/picture">
+                <pic:pic xmlns:pic="http://schemas.openxmlformats.org/drawingml/2006/picture">
+                  <pic:nvPicPr>
+                    <pic:cNvPr id="442009719" name="Picture 1" descr="A screenshot of a computer&#10;&#10;Description automatically generated"/>
+                    <pic:cNvPicPr/>
+                  </pic:nvPicPr>
+                  <pic:blipFill>
+                    <a:blip r:embed="rId10"/>
+                    <a:stretch>
+                      <a:fillRect/>
+                    </a:stretch>
+                  </pic:blipFill>
+                  <pic:spPr>
+                    <a:xfrm>
+                      <a:off x="0" y="0"/>
+                      <a:ext cx="5249008" cy="3962953"/>
+                    </a:xfrm>
+                    <a:prstGeom prst="rect">
+                      <a:avLst/>
+                    </a:prstGeom>
+                    <a:ln>
+                      <a:solidFill>
+                        <a:schemeClr val="bg1">
+                          <a:lumMod val="75000"/>
+                        </a:schemeClr>
+                      </a:solidFill>
+                    </a:ln>
+                  </pic:spPr>
+                </pic:pic>
+              </a:graphicData>
+            </a:graphic>
+          </wp:inline>
+        </w:drawing>
+      </w:r>
+    </w:p>
+    <w:p>
+      <w:r>
+        <w:rPr>
+          <w:lang w:val="bg-BG"/>
+        </w:rPr>
+        <w:t xml:space="preserve">Ако имате </w:t>
+      </w:r>
+      <w:r>
+        <w:rPr>
+          <w:b/>
+          <w:bCs/>
+          <w:lang w:val="bg-BG"/>
+        </w:rPr>
+        <w:t>платен</w:t>
+      </w:r>
+      <w:r>
+        <w:rPr>
+          <w:lang w:val="bg-BG"/>
+        </w:rPr>
+        <w:t xml:space="preserve"> акаунт (от </w:t>
+      </w:r>
+      <w:r>
+        <w:rPr>
+          <w:b/>
+          <w:bCs/>
+          <w:lang w:val="bg-BG"/>
+        </w:rPr>
+        <w:t>училище</w:t>
+      </w:r>
+      <w:r>
+        <w:rPr>
+          <w:b/>
+          <w:bCs/>
+          <w:lang w:val="ru-RU"/>
+        </w:rPr>
+        <w:t xml:space="preserve"> </w:t>
+      </w:r>
+      <w:r>
+        <w:rPr>
+          <w:lang w:val="bg-BG"/>
+        </w:rPr>
+        <w:t>например</w:t>
+      </w:r>
+      <w:r>
+        <w:rPr>
+          <w:lang w:val="bg-BG"/>
+        </w:rPr>
+        <w:t xml:space="preserve">), можете директно да </w:t>
+      </w:r>
+      <w:r>
+        <w:rPr>
+          <w:b/>
+          <w:bCs/>
+          <w:lang w:val="bg-BG"/>
+        </w:rPr>
+        <w:t>изтеглите</w:t>
+      </w:r>
+      <w:r>
+        <w:rPr>
+          <w:lang w:val="bg-BG"/>
+        </w:rPr>
+        <w:t xml:space="preserve"> приложенията от </w:t>
+      </w:r>
+      <w:r>
+        <w:rPr>
+          <w:b/>
+          <w:bCs/>
+        </w:rPr>
+        <w:t>Microsoft</w:t>
+      </w:r>
+      <w:r>
+        <w:rPr>
+          <w:b/>
+          <w:bCs/>
+          <w:lang w:val="ru-RU"/>
+        </w:rPr>
+        <w:t xml:space="preserve"> 365</w:t>
+      </w:r>
+      <w:r>
+        <w:rPr>
+          <w:lang w:val="ru-RU"/>
+        </w:rPr>
+        <w:t xml:space="preserve">, </w:t>
+      </w:r>
+      <w:r>
+        <w:rPr>
+          <w:lang w:val="bg-BG"/>
+        </w:rPr>
+        <w:t xml:space="preserve">като натиснете </w:t>
+      </w:r>
+      <w:r>
+        <w:rPr>
+          <w:lang w:val="ru-RU"/>
+        </w:rPr>
+        <w:t>[</w:t>
+      </w:r>
+      <w:r>
+        <w:rPr>
+          <w:b/>
+          <w:bCs/>
+        </w:rPr>
+        <w:t>Install</w:t>
+      </w:r>
+      <w:r>
+        <w:rPr>
+          <w:b/>
+          <w:bCs/>
+          <w:lang w:val="ru-RU"/>
+        </w:rPr>
+        <w:t xml:space="preserve"> </w:t>
+      </w:r>
+      <w:r>
+        <w:rPr>
+          <w:b/>
+          <w:bCs/>
+        </w:rPr>
+        <w:t>Apps</w:t>
+      </w:r>
+      <w:r>
+        <w:rPr>
+          <w:lang w:val="ru-RU"/>
+        </w:rPr>
+        <w:t>]</w:t>
+      </w:r>
+      <w:r>
+        <w:rPr>
+          <w:lang w:val="ru-RU"/>
+        </w:rPr>
+        <w:t xml:space="preserve">, </w:t>
+      </w:r>
+      <w:r>
+        <w:rPr>
+          <w:lang w:val="ru-RU"/>
+        </w:rPr>
+        <w:t xml:space="preserve">след което изберете </w:t>
+      </w:r>
+      <w:r>
+        <w:rPr>
+          <w:lang w:val="ru-RU"/>
+        </w:rPr>
+        <w:t>[</w:t>
+      </w:r>
+      <w:r>
+        <w:rPr>
+          <w:b/>
+          <w:bCs/>
+        </w:rPr>
+        <w:t>Microsoft</w:t>
+      </w:r>
+      <w:r>
+        <w:rPr>
+          <w:b/>
+          <w:bCs/>
+          <w:lang w:val="ru-RU"/>
+        </w:rPr>
+        <w:t xml:space="preserve"> 365 </w:t>
+      </w:r>
+      <w:r>
+        <w:rPr>
+          <w:b/>
+          <w:bCs/>
+        </w:rPr>
+        <w:t>apps</w:t>
+      </w:r>
+      <w:r>
+        <w:rPr>
+          <w:lang w:val="ru-RU"/>
+        </w:rPr>
+        <w:t>]</w:t>
+      </w:r>
+      <w:r>
+        <w:rPr>
+          <w:lang w:val="bg-BG"/>
+        </w:rPr>
+        <w:t>.</w:t>
+      </w:r>
+    </w:p>
+    <w:p>
+      <w:pPr>
+        <w:jc w:val="center"/>
+      </w:pPr>
+      <w:r>
+        <w:lastRenderedPageBreak/>
+        <w:drawing>
+          <wp:inline distT="0" distB="0" distL="0" distR="0" wp14:anchorId="461EE1B8" wp14:editId="0FA46598">
+            <wp:extent cx="3200847" cy="1971950"/>
+            <wp:effectExtent l="19050" t="19050" r="19050" b="28575"/>
+            <wp:docPr id="643778925" name="Picture 1" descr="A screenshot of a computer&#10;&#10;Description automatically generated"/>
+            <wp:cNvGraphicFramePr>
+              <a:graphicFrameLocks xmlns:a="http://schemas.openxmlformats.org/drawingml/2006/main" noChangeAspect="1"/>
+            </wp:cNvGraphicFramePr>
+            <a:graphic xmlns:a="http://schemas.openxmlformats.org/drawingml/2006/main">
+              <a:graphicData uri="http://schemas.openxmlformats.org/drawingml/2006/picture">
+                <pic:pic xmlns:pic="http://schemas.openxmlformats.org/drawingml/2006/picture">
+                  <pic:nvPicPr>
+                    <pic:cNvPr id="643778925" name="Picture 1" descr="A screenshot of a computer&#10;&#10;Description automatically generated"/>
+                    <pic:cNvPicPr/>
+                  </pic:nvPicPr>
+                  <pic:blipFill>
+                    <a:blip r:embed="rId11"/>
+                    <a:stretch>
+                      <a:fillRect/>
+                    </a:stretch>
+                  </pic:blipFill>
+                  <pic:spPr>
+                    <a:xfrm>
+                      <a:off x="0" y="0"/>
+                      <a:ext cx="3200847" cy="1971950"/>
+                    </a:xfrm>
+                    <a:prstGeom prst="rect">
+                      <a:avLst/>
+                    </a:prstGeom>
+                    <a:ln>
+                      <a:solidFill>
+                        <a:schemeClr val="bg1">
+                          <a:lumMod val="75000"/>
+                        </a:schemeClr>
+                      </a:solidFill>
+                    </a:ln>
+                  </pic:spPr>
+                </pic:pic>
+              </a:graphicData>
+            </a:graphic>
+          </wp:inline>
+        </w:drawing>
+      </w:r>
+    </w:p>
+    <w:p>
+      <w:pPr>
+        <w:rPr>
+          <w:lang w:val="ru-RU"/>
+        </w:rPr>
+      </w:pPr>
+      <w:r>
+        <w:rPr>
+          <w:lang w:val="bg-BG"/>
+        </w:rPr>
+        <w:t xml:space="preserve">Това ще инсталира </w:t>
+      </w:r>
+      <w:r>
+        <w:rPr>
+          <w:b/>
+          <w:bCs/>
+        </w:rPr>
+        <w:t>Microsoft</w:t>
+      </w:r>
+      <w:r>
+        <w:rPr>
+          <w:b/>
+          <w:bCs/>
+          <w:lang w:val="ru-RU"/>
+        </w:rPr>
+        <w:t xml:space="preserve"> 365</w:t>
+      </w:r>
+      <w:r>
+        <w:rPr>
+          <w:lang w:val="ru-RU"/>
+        </w:rPr>
+        <w:t xml:space="preserve"> (</w:t>
+      </w:r>
+      <w:r>
+        <w:rPr>
+          <w:b/>
+          <w:bCs/>
+        </w:rPr>
+        <w:t>Office</w:t>
+      </w:r>
+      <w:r>
+        <w:rPr>
+          <w:lang w:val="ru-RU"/>
+        </w:rPr>
+        <w:t xml:space="preserve">) </w:t>
+      </w:r>
+      <w:r>
+        <w:rPr>
+          <w:lang w:val="bg-BG"/>
+        </w:rPr>
+        <w:t xml:space="preserve">на вашето устройство. Следвайте </w:t>
+      </w:r>
+      <w:r>
+        <w:rPr>
+          <w:b/>
+          <w:bCs/>
+          <w:lang w:val="bg-BG"/>
+        </w:rPr>
+        <w:t>описаните</w:t>
+      </w:r>
+      <w:r>
+        <w:rPr>
+          <w:lang w:val="bg-BG"/>
+        </w:rPr>
+        <w:t xml:space="preserve"> </w:t>
+      </w:r>
+      <w:r>
+        <w:rPr>
+          <w:b/>
+          <w:bCs/>
+          <w:lang w:val="bg-BG"/>
+        </w:rPr>
+        <w:t>стъпки</w:t>
+      </w:r>
+      <w:r>
+        <w:rPr>
+          <w:lang w:val="bg-BG"/>
+        </w:rPr>
+        <w:t xml:space="preserve"> за </w:t>
+      </w:r>
+      <w:r>
+        <w:rPr>
+          <w:b/>
+          <w:bCs/>
+          <w:lang w:val="bg-BG"/>
+        </w:rPr>
+        <w:t>инсталация</w:t>
+      </w:r>
+      <w:r>
+        <w:rPr>
+          <w:lang w:val="ru-RU"/>
+        </w:rPr>
+        <w:t>:</w:t>
+      </w:r>
+    </w:p>
+    <w:p>
+      <w:pPr>
+        <w:jc w:val="center"/>
+        <w:rPr>
+          <w:lang w:val="ru-RU"/>
+        </w:rPr>
+      </w:pPr>
+      <w:r>
+        <w:rPr>
+          <w:noProof/>
+        </w:rPr>
+        <mc:AlternateContent>
+          <mc:Choice Requires="wps">
+            <w:drawing>
+              <wp:anchor distT="0" distB="0" distL="114300" distR="114300" simplePos="0" relativeHeight="251679744" behindDoc="0" locked="0" layoutInCell="1" allowOverlap="1" wp14:anchorId="5D8D7D1B" wp14:editId="05762545">
+                <wp:simplePos x="0" y="0"/>
+                <wp:positionH relativeFrom="column">
+                  <wp:posOffset>290526</wp:posOffset>
+                </wp:positionH>
+                <wp:positionV relativeFrom="paragraph">
+                  <wp:posOffset>1329827</wp:posOffset>
+                </wp:positionV>
+                <wp:extent cx="1965325" cy="1801467"/>
+                <wp:effectExtent l="19050" t="19050" r="34925" b="46990"/>
+                <wp:wrapNone/>
+                <wp:docPr id="829874143" name="Правоъгълник: със заоблени ъгли 13"/>
+                <wp:cNvGraphicFramePr>
+                  <a:graphicFrameLocks xmlns:a="http://schemas.openxmlformats.org/drawingml/2006/main"/>
+                </wp:cNvGraphicFramePr>
+                <a:graphic xmlns:a="http://schemas.openxmlformats.org/drawingml/2006/main">
+                  <a:graphicData uri="http://schemas.microsoft.com/office/word/2010/wordprocessingShape">
+                    <wps:wsp>
+                      <wps:cNvSpPr>
+                        <a:spLocks noChangeArrowheads="1"/>
+                      </wps:cNvSpPr>
+                      <wps:spPr bwMode="auto">
+                        <a:xfrm>
+                          <a:off x="0" y="0"/>
+                          <a:ext cx="1965325" cy="1801467"/>
+                        </a:xfrm>
+                        <a:prstGeom prst="roundRect">
+                          <a:avLst>
+                            <a:gd name="adj" fmla="val 5384"/>
+                          </a:avLst>
+                        </a:prstGeom>
+                        <a:noFill/>
+                        <a:ln w="57150">
+                          <a:solidFill>
+                            <a:schemeClr val="tx2">
+                              <a:lumMod val="100000"/>
+                              <a:lumOff val="0"/>
+                            </a:schemeClr>
+                          </a:solidFill>
+                          <a:round/>
+                          <a:headEnd/>
+                          <a:tailEnd/>
+                        </a:ln>
+                        <a:extLst>
+                          <a:ext uri="{909E8E84-426E-40DD-AFC4-6F175D3DCCD1}">
+                            <a14:hiddenFill xmlns:a14="http://schemas.microsoft.com/office/drawing/2010/main">
+                              <a:solidFill>
+                                <a:srgbClr val="FFFFFF"/>
+                              </a:solidFill>
+                            </a14:hiddenFill>
+                          </a:ext>
+                        </a:extLst>
+                      </wps:spPr>
+                      <wps:bodyPr rot="0" vert="horz" wrap="square" lIns="91440" tIns="45720" rIns="91440" bIns="45720" anchor="t" anchorCtr="0" upright="1">
+                        <a:noAutofit/>
+                      </wps:bodyPr>
+                    </wps:wsp>
+                  </a:graphicData>
+                </a:graphic>
+                <wp14:sizeRelH relativeFrom="page">
+                  <wp14:pctWidth>0</wp14:pctWidth>
+                </wp14:sizeRelH>
+                <wp14:sizeRelV relativeFrom="page">
+                  <wp14:pctHeight>0</wp14:pctHeight>
+                </wp14:sizeRelV>
+              </wp:anchor>
+            </w:drawing>
+          </mc:Choice>
+          <mc:Fallback>
+            <w:pict>
+              <v:roundrect w14:anchorId="74E03BEC" id="Правоъгълник: със заоблени ъгли 13" o:spid="_x0000_s1026" style="position:absolute;margin-left:22.9pt;margin-top:104.7pt;width:154.75pt;height:141.85pt;z-index:251679744;visibility:visible;mso-wrap-style:square;mso-width-percent:0;mso-height-percent:0;mso-wrap-distance-left:9pt;mso-wrap-distance-top:0;mso-wrap-distance-right:9pt;mso-wrap-distance-bottom:0;mso-position-horizontal:absolute;mso-position-horizontal-relative:text;mso-position-vertical:absolute;mso-position-vertical-relative:text;mso-width-percent:0;mso-height-percent:0;mso-width-relative:page;mso-height-relative:page;v-text-anchor:top" arcsize="3529f" o:gfxdata="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" filled="f" strokecolor="#1f497d [3215]" strokeweight="4.5pt"/>
+            </w:pict>
+          </mc:Fallback>
+        </mc:AlternateContent>
+      </w:r>
+      <w:r>
+        <w:rPr>
+          <w:noProof/>
+        </w:rPr>
+        <mc:AlternateContent>
+          <mc:Choice Requires="wps">
+            <w:drawing>
+              <wp:anchor distT="0" distB="0" distL="114300" distR="114300" simplePos="0" relativeHeight="251675648" behindDoc="0" locked="0" layoutInCell="1" allowOverlap="1" wp14:anchorId="5E54AEFE" wp14:editId="1DD63773">
+                <wp:simplePos x="0" y="0"/>
+                <wp:positionH relativeFrom="column">
+                  <wp:posOffset>2341963</wp:posOffset>
+                </wp:positionH>
+                <wp:positionV relativeFrom="paragraph">
+                  <wp:posOffset>1313925</wp:posOffset>
+                </wp:positionV>
+                <wp:extent cx="1952625" cy="1806547"/>
+                <wp:effectExtent l="19050" t="19050" r="47625" b="41910"/>
+                <wp:wrapNone/>
+                <wp:docPr id="713267843" name="Правоъгълник: със заоблени ъгли 13"/>
+                <wp:cNvGraphicFramePr>
+                  <a:graphicFrameLocks xmlns:a="http://schemas.openxmlformats.org/drawingml/2006/main"/>
+                </wp:cNvGraphicFramePr>
+                <a:graphic xmlns:a="http://schemas.openxmlformats.org/drawingml/2006/main">
+                  <a:graphicData uri="http://schemas.microsoft.com/office/word/2010/wordprocessingShape">
+                    <wps:wsp>
+                      <wps:cNvSpPr>
+                        <a:spLocks noChangeArrowheads="1"/>
+                      </wps:cNvSpPr>
+                      <wps:spPr bwMode="auto">
+                        <a:xfrm>
+                          <a:off x="0" y="0"/>
+                          <a:ext cx="1952625" cy="1806547"/>
+                        </a:xfrm>
+                        <a:prstGeom prst="roundRect">
+                          <a:avLst>
+                            <a:gd name="adj" fmla="val 5384"/>
+                          </a:avLst>
+                        </a:prstGeom>
+                        <a:noFill/>
+                        <a:ln w="57150">
+                          <a:solidFill>
+                            <a:schemeClr val="tx2">
+                              <a:lumMod val="100000"/>
+                              <a:lumOff val="0"/>
+                            </a:schemeClr>
+                          </a:solidFill>
+                          <a:round/>
+                          <a:headEnd/>
+                          <a:tailEnd/>
+                        </a:ln>
+                        <a:extLst>
+                          <a:ext uri="{909E8E84-426E-40DD-AFC4-6F175D3DCCD1}">
+                            <a14:hiddenFill xmlns:a14="http://schemas.microsoft.com/office/drawing/2010/main">
+                              <a:solidFill>
+                                <a:srgbClr val="FFFFFF"/>
+                              </a:solidFill>
+                            </a14:hiddenFill>
+                          </a:ext>
+                        </a:extLst>
+                      </wps:spPr>
+                      <wps:bodyPr rot="0" vert="horz" wrap="square" lIns="91440" tIns="45720" rIns="91440" bIns="45720" anchor="t" anchorCtr="0" upright="1">
+                        <a:noAutofit/>
+                      </wps:bodyPr>
+                    </wps:wsp>
+                  </a:graphicData>
+                </a:graphic>
+                <wp14:sizeRelH relativeFrom="page">
+                  <wp14:pctWidth>0</wp14:pctWidth>
+                </wp14:sizeRelH>
+                <wp14:sizeRelV relativeFrom="page">
+                  <wp14:pctHeight>0</wp14:pctHeight>
+                </wp14:sizeRelV>
+              </wp:anchor>
+            </w:drawing>
+          </mc:Choice>
+          <mc:Fallback>
+            <w:pict>
+              <v:roundrect w14:anchorId="5117C2B0" id="Правоъгълник: със заоблени ъгли 13" o:spid="_x0000_s1026" style="position:absolute;margin-left:184.4pt;margin-top:103.45pt;width:153.75pt;height:142.25pt;z-index:251675648;visibility:visible;mso-wrap-style:square;mso-width-percent:0;mso-height-percent:0;mso-wrap-distance-left:9pt;mso-wrap-distance-top:0;mso-wrap-distance-right:9pt;mso-wrap-distance-bottom:0;mso-position-horizontal:absolute;mso-position-horizontal-relative:text;mso-position-vertical:absolute;mso-position-vertical-relative:text;mso-width-percent:0;mso-height-percent:0;mso-width-relative:page;mso-height-relative:page;v-text-anchor:top" arcsize="3529f" o:gfxdata="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" filled="f" strokecolor="#1f497d [3215]" strokeweight="4.5pt"/>
+            </w:pict>
+          </mc:Fallback>
+        </mc:AlternateContent>
+      </w:r>
+      <w:r>
+        <w:rPr>
+          <w:noProof/>
+        </w:rPr>
+        <mc:AlternateContent>
+          <mc:Choice Requires="wps">
+            <w:drawing>
+              <wp:anchor distT="0" distB="0" distL="114300" distR="114300" simplePos="0" relativeHeight="251677696" behindDoc="0" locked="0" layoutInCell="1" allowOverlap="1" wp14:anchorId="0D32EA84" wp14:editId="690BD4D1">
+                <wp:simplePos x="0" y="0"/>
+                <wp:positionH relativeFrom="column">
+                  <wp:posOffset>4377497</wp:posOffset>
+                </wp:positionH>
+                <wp:positionV relativeFrom="paragraph">
+                  <wp:posOffset>1329829</wp:posOffset>
+                </wp:positionV>
+                <wp:extent cx="1965325" cy="1812290"/>
+                <wp:effectExtent l="19050" t="19050" r="34925" b="35560"/>
+                <wp:wrapNone/>
+                <wp:docPr id="1727074976" name="Правоъгълник: със заоблени ъгли 13"/>
+                <wp:cNvGraphicFramePr>
+                  <a:graphicFrameLocks xmlns:a="http://schemas.openxmlformats.org/drawingml/2006/main"/>
+                </wp:cNvGraphicFramePr>
+                <a:graphic xmlns:a="http://schemas.openxmlformats.org/drawingml/2006/main">
+                  <a:graphicData uri="http://schemas.microsoft.com/office/word/2010/wordprocessingShape">
+                    <wps:wsp>
+                      <wps:cNvSpPr>
+                        <a:spLocks noChangeArrowheads="1"/>
+                      </wps:cNvSpPr>
+                      <wps:spPr bwMode="auto">
+                        <a:xfrm>
+                          <a:off x="0" y="0"/>
+                          <a:ext cx="1965325" cy="1812290"/>
+                        </a:xfrm>
+                        <a:prstGeom prst="roundRect">
+                          <a:avLst>
+                            <a:gd name="adj" fmla="val 5384"/>
+                          </a:avLst>
+                        </a:prstGeom>
+                        <a:noFill/>
+                        <a:ln w="57150">
+                          <a:solidFill>
+                            <a:schemeClr val="tx2">
+                              <a:lumMod val="100000"/>
+                              <a:lumOff val="0"/>
+                            </a:schemeClr>
+                          </a:solidFill>
+                          <a:round/>
+                          <a:headEnd/>
+                          <a:tailEnd/>
+                        </a:ln>
+                        <a:extLst>
+                          <a:ext uri="{909E8E84-426E-40DD-AFC4-6F175D3DCCD1}">
+                            <a14:hiddenFill xmlns:a14="http://schemas.microsoft.com/office/drawing/2010/main">
+                              <a:solidFill>
+                                <a:srgbClr val="FFFFFF"/>
+                              </a:solidFill>
+                            </a14:hiddenFill>
+                          </a:ext>
+                        </a:extLst>
+                      </wps:spPr>
+                      <wps:bodyPr rot="0" vert="horz" wrap="square" lIns="91440" tIns="45720" rIns="91440" bIns="45720" anchor="t" anchorCtr="0" upright="1">
+                        <a:noAutofit/>
+                      </wps:bodyPr>
+                    </wps:wsp>
+                  </a:graphicData>
+                </a:graphic>
+                <wp14:sizeRelH relativeFrom="page">
+                  <wp14:pctWidth>0</wp14:pctWidth>
+                </wp14:sizeRelH>
+                <wp14:sizeRelV relativeFrom="page">
+                  <wp14:pctHeight>0</wp14:pctHeight>
+                </wp14:sizeRelV>
+              </wp:anchor>
+            </w:drawing>
+          </mc:Choice>
+          <mc:Fallback>
+            <w:pict>
+              <v:roundrect w14:anchorId="5F55870F" id="Правоъгълник: със заоблени ъгли 13" o:spid="_x0000_s1026" style="position:absolute;margin-left:344.7pt;margin-top:104.7pt;width:154.75pt;height:142.7pt;z-index:251677696;visibility:visible;mso-wrap-style:square;mso-width-percent:0;mso-height-percent:0;mso-wrap-distance-left:9pt;mso-wrap-distance-top:0;mso-wrap-distance-right:9pt;mso-wrap-distance-bottom:0;mso-position-horizontal:absolute;mso-position-horizontal-relative:text;mso-position-vertical:absolute;mso-position-vertical-relative:text;mso-width-percent:0;mso-height-percent:0;mso-width-relative:page;mso-height-relative:page;v-text-anchor:top" arcsize="3529f" o:gfxdata="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" filled="f" strokecolor="#1f497d [3215]" strokeweight="4.5pt"/>
+            </w:pict>
+          </mc:Fallback>
+        </mc:AlternateContent>
+      </w:r>
+      <w:r>
+        <w:rPr>
+          <w:lang w:val="ru-RU"/>
+        </w:rPr>
+        <w:drawing>
+          <wp:inline distT="0" distB="0" distL="0" distR="0" wp14:anchorId="6926C230" wp14:editId="74336B9B">
+            <wp:extent cx="6626225" cy="3991610"/>
+            <wp:effectExtent l="19050" t="19050" r="22225" b="27940"/>
+            <wp:docPr id="65105943" name="Picture 1" descr="A screenshot of a computer&#10;&#10;Description automatically generated"/>
+            <wp:cNvGraphicFramePr>
+              <a:graphicFrameLocks xmlns:a="http://schemas.openxmlformats.org/drawingml/2006/main" noChangeAspect="1"/>
+            </wp:cNvGraphicFramePr>
+            <a:graphic xmlns:a="http://schemas.openxmlformats.org/drawingml/2006/main">
+              <a:graphicData uri="http://schemas.openxmlformats.org/drawingml/2006/picture">
+                <pic:pic xmlns:pic="http://schemas.openxmlformats.org/drawingml/2006/picture">
+                  <pic:nvPicPr>
+                    <pic:cNvPr id="65105943" name="Picture 1" descr="A screenshot of a computer&#10;&#10;Description automatically generated"/>
+                    <pic:cNvPicPr/>
+                  </pic:nvPicPr>
+                  <pic:blipFill>
+                    <a:blip r:embed="rId12"/>
+                    <a:stretch>
+                      <a:fillRect/>
+                    </a:stretch>
+                  </pic:blipFill>
+                  <pic:spPr>
+                    <a:xfrm>
+                      <a:off x="0" y="0"/>
+                      <a:ext cx="6626225" cy="3991610"/>
+                    </a:xfrm>
+                    <a:prstGeom prst="rect">
+                      <a:avLst/>
+                    </a:prstGeom>
+                    <a:ln>
+                      <a:solidFill>
+                        <a:schemeClr val="bg1">
+                          <a:lumMod val="75000"/>
+                        </a:schemeClr>
+                      </a:solidFill>
+                    </a:ln>
+                  </pic:spPr>
+                </pic:pic>
+              </a:graphicData>
+            </a:graphic>
+          </wp:inline>
+        </w:drawing>
+      </w:r>
+    </w:p>
+    <w:p>
+      <w:r>
+        <w:rPr>
+          <w:lang w:val="bg-BG"/>
+        </w:rPr>
+        <w:t xml:space="preserve">Отворете файла </w:t>
+      </w:r>
+      <w:r>
+        <w:t>OfficeSetup</w:t>
+      </w:r>
+      <w:r>
+        <w:rPr>
+          <w:lang w:val="ru-RU"/>
+        </w:rPr>
+        <w:t>.</w:t>
+      </w:r>
+      <w:r>
+        <w:t>exe</w:t>
+      </w:r>
+      <w:r>
+        <w:rPr>
+          <w:lang w:val="ru-RU"/>
+        </w:rPr>
+        <w:t xml:space="preserve"> </w:t>
+      </w:r>
+      <w:r>
+        <w:rPr>
+          <w:lang w:val="bg-BG"/>
+        </w:rPr>
+        <w:t xml:space="preserve">от </w:t>
+      </w:r>
+      <w:r>
+        <w:rPr>
+          <w:b/>
+          <w:bCs/>
+        </w:rPr>
+        <w:t>File</w:t>
+      </w:r>
+      <w:r>
+        <w:rPr>
+          <w:b/>
+          <w:bCs/>
+          <w:lang w:val="ru-RU"/>
+        </w:rPr>
+        <w:t xml:space="preserve"> </w:t>
+      </w:r>
+      <w:r>
+        <w:rPr>
+          <w:b/>
+          <w:bCs/>
+        </w:rPr>
+        <w:t>Explorer</w:t>
+      </w:r>
+      <w:r>
+        <w:rPr>
+          <w:lang w:val="ru-RU"/>
+        </w:rPr>
+        <w:t xml:space="preserve"> -&gt; </w:t>
+      </w:r>
+      <w:r>
+        <w:rPr>
+          <w:b/>
+          <w:bCs/>
+        </w:rPr>
+        <w:t>Downloads</w:t>
+      </w:r>
+      <w:r>
+        <w:rPr>
+          <w:lang w:val="bg-BG"/>
+        </w:rPr>
+        <w:t>, като натиснете двукратно върху него.</w:t>
+      </w:r>
+    </w:p>
+    <w:p>
+      <w:pPr>
+        <w:jc w:val="center"/>
+      </w:pPr>
+      <w:r>
+        <w:drawing>
+          <wp:inline distT="0" distB="0" distL="0" distR="0" wp14:anchorId="021BADB8" wp14:editId="3906E25C">
+            <wp:extent cx="1629002" cy="323895"/>
+            <wp:effectExtent l="19050" t="19050" r="28575" b="19050"/>
+            <wp:docPr id="657111751" name="Picture 1"/>
+            <wp:cNvGraphicFramePr>
+              <a:graphicFrameLocks xmlns:a="http://schemas.openxmlformats.org/drawingml/2006/main" noChangeAspect="1"/>
+            </wp:cNvGraphicFramePr>
+            <a:graphic xmlns:a="http://schemas.openxmlformats.org/drawingml/2006/main">
+              <a:graphicData uri="http://schemas.openxmlformats.org/drawingml/2006/picture">
+                <pic:pic xmlns:pic="http://schemas.openxmlformats.org/drawingml/2006/picture">
+                  <pic:nvPicPr>
+                    <pic:cNvPr id="657111751" name=""/>
+                    <pic:cNvPicPr/>
+                  </pic:nvPicPr>
+                  <pic:blipFill>
+                    <a:blip r:embed="rId13"/>
+                    <a:stretch>
+                      <a:fillRect/>
+                    </a:stretch>
+                  </pic:blipFill>
+                  <pic:spPr>
+                    <a:xfrm>
+                      <a:off x="0" y="0"/>
+                      <a:ext cx="1629002" cy="323895"/>
+                    </a:xfrm>
+                    <a:prstGeom prst="rect">
+                      <a:avLst/>
+                    </a:prstGeom>
+                    <a:ln>
+                      <a:solidFill>
+                        <a:schemeClr val="bg1">
+                          <a:lumMod val="75000"/>
+                        </a:schemeClr>
+                      </a:solidFill>
+                    </a:ln>
+                  </pic:spPr>
+                </pic:pic>
+              </a:graphicData>
+            </a:graphic>
+          </wp:inline>
+        </w:drawing>
+      </w:r>
+    </w:p>
+    <w:p>
+      <w:pPr>
+        <w:rPr>
+          <w:lang w:val="bg-BG"/>
+        </w:rPr>
+      </w:pPr>
+      <w:r>
+        <w:rPr>
+          <w:b/>
+          <w:bCs/>
+        </w:rPr>
+        <w:t>Access</w:t>
+      </w:r>
+      <w:r>
+        <w:rPr>
+          <w:lang w:val="ru-RU"/>
+        </w:rPr>
+        <w:t xml:space="preserve"> </w:t>
+      </w:r>
+      <w:r>
+        <w:rPr>
+          <w:lang w:val="bg-BG"/>
+        </w:rPr>
+        <w:t xml:space="preserve">се </w:t>
+      </w:r>
+      <w:r>
+        <w:rPr>
+          <w:b/>
+          <w:bCs/>
+          <w:lang w:val="bg-BG"/>
+        </w:rPr>
+        <w:t>инсталира</w:t>
+      </w:r>
+      <w:r>
+        <w:rPr>
+          <w:lang w:val="bg-BG"/>
+        </w:rPr>
+        <w:t xml:space="preserve">, заедно с останалите </w:t>
+      </w:r>
+      <w:r>
+        <w:rPr>
+          <w:b/>
+          <w:bCs/>
+        </w:rPr>
+        <w:t>Office</w:t>
+      </w:r>
+      <w:r>
+        <w:rPr>
+          <w:lang w:val="ru-RU"/>
+        </w:rPr>
+        <w:t xml:space="preserve"> </w:t>
+      </w:r>
+      <w:r>
+        <w:rPr>
+          <w:b/>
+          <w:bCs/>
+          <w:lang w:val="bg-BG"/>
+        </w:rPr>
+        <w:t>програми</w:t>
+      </w:r>
+      <w:r>
+        <w:rPr>
+          <w:lang w:val="bg-BG"/>
+        </w:rPr>
+        <w:t>:</w:t>
+      </w:r>
+    </w:p>
+    <w:p>
+      <w:pPr>
+        <w:jc w:val="center"/>
+        <w:rPr>
+          <w:lang w:val="bg-BG"/>
+        </w:rPr>
+      </w:pPr>
+      <w:r>
+        <w:rPr>
+          <w:lang w:val="bg-BG"/>
+        </w:rPr>
+        <w:lastRenderedPageBreak/>
+        <w:drawing>
+          <wp:inline distT="0" distB="0" distL="0" distR="0" wp14:anchorId="4AE1C545" wp14:editId="6002432D">
+            <wp:extent cx="6626225" cy="4020820"/>
+            <wp:effectExtent l="19050" t="19050" r="22225" b="17780"/>
+            <wp:docPr id="1808419279" name="Picture 1" descr="A screenshot of a computer&#10;&#10;Description automatically generated"/>
+            <wp:cNvGraphicFramePr>
+              <a:graphicFrameLocks xmlns:a="http://schemas.openxmlformats.org/drawingml/2006/main" noChangeAspect="1"/>
+            </wp:cNvGraphicFramePr>
+            <a:graphic xmlns:a="http://schemas.openxmlformats.org/drawingml/2006/main">
+              <a:graphicData uri="http://schemas.openxmlformats.org/drawingml/2006/picture">
+                <pic:pic xmlns:pic="http://schemas.openxmlformats.org/drawingml/2006/picture">
+                  <pic:nvPicPr>
+                    <pic:cNvPr id="1808419279" name="Picture 1" descr="A screenshot of a computer&#10;&#10;Description automatically generated"/>
+                    <pic:cNvPicPr/>
+                  </pic:nvPicPr>
+                  <pic:blipFill>
+                    <a:blip r:embed="rId14"/>
+                    <a:stretch>
+                      <a:fillRect/>
+                    </a:stretch>
+                  </pic:blipFill>
+                  <pic:spPr>
+                    <a:xfrm>
+                      <a:off x="0" y="0"/>
+                      <a:ext cx="6626225" cy="4020820"/>
+                    </a:xfrm>
+                    <a:prstGeom prst="rect">
+                      <a:avLst/>
+                    </a:prstGeom>
+                    <a:ln>
+                      <a:solidFill>
+                        <a:schemeClr val="bg1">
+                          <a:lumMod val="75000"/>
+                        </a:schemeClr>
+                      </a:solidFill>
+                    </a:ln>
+                  </pic:spPr>
+                </pic:pic>
+              </a:graphicData>
+            </a:graphic>
+          </wp:inline>
+        </w:drawing>
+      </w:r>
+    </w:p>
+    <w:p>
+      <w:pPr>
+        <w:pStyle w:val="Heading2"/>
+      </w:pPr>
+      <w:r>
+        <w:t>Извлечете информация за служители</w:t>
+      </w:r>
+    </w:p>
+    <w:p>
+      <w:pPr>
+        <w:rPr>
           <w:lang w:val="bg-BG"/>
         </w:rPr>
       </w:pPr>
@@ -74,6 +1292,7 @@
       <w:r>
         <w:rPr>
           <w:noProof/>
+          <w:lang w:val="ru-RU"/>
         </w:rPr>
         <w:t>(</w:t>
       </w:r>
@@ -82,12 +1301,20 @@
           <w:rFonts w:ascii="Consolas" w:hAnsi="Consolas"/>
           <w:b/>
         </w:rPr>
-        <w:t xml:space="preserve">Full </w:t>
+        <w:t>Full</w:t>
       </w:r>
       <w:r>
         <w:rPr>
           <w:rFonts w:ascii="Consolas" w:hAnsi="Consolas"/>
           <w:b/>
+          <w:lang w:val="ru-RU"/>
+        </w:rPr>
+        <w:t xml:space="preserve"> </w:t>
+      </w:r>
+      <w:r>
+        <w:rPr>
+          <w:rFonts w:ascii="Consolas" w:hAnsi="Consolas"/>
+          <w:b/>
         </w:rPr>
         <w:t>N</w:t>
       </w:r>
@@ -101,6 +1328,7 @@
       <w:r>
         <w:rPr>
           <w:noProof/>
+          <w:lang w:val="ru-RU"/>
         </w:rPr>
         <w:t xml:space="preserve">) </w:t>
       </w:r>
@@ -126,6 +1354,7 @@
       <w:r>
         <w:rPr>
           <w:noProof/>
+          <w:lang w:val="ru-RU"/>
         </w:rPr>
         <w:t>(</w:t>
       </w:r>
@@ -139,6 +1368,7 @@
       <w:r>
         <w:rPr>
           <w:noProof/>
+          <w:lang w:val="ru-RU"/>
         </w:rPr>
         <w:t xml:space="preserve">) </w:t>
       </w:r>
@@ -149,6 +1379,9 @@
         <w:t>на служителите</w:t>
       </w:r>
       <w:r>
+        <w:rPr>
+          <w:lang w:val="ru-RU"/>
+        </w:rPr>
         <w:t xml:space="preserve">, </w:t>
       </w:r>
       <w:r>
@@ -160,10 +1393,14 @@
       <w:r>
         <w:rPr>
           <w:b/>
+          <w:lang w:val="ru-RU"/>
         </w:rPr>
         <w:t>30</w:t>
       </w:r>
       <w:r>
+        <w:rPr>
+          <w:lang w:val="ru-RU"/>
+        </w:rPr>
         <w:t>-</w:t>
       </w:r>
       <w:r>
@@ -173,6 +1410,9 @@
         <w:t>годишна възраст</w:t>
       </w:r>
       <w:r>
+        <w:rPr>
+          <w:lang w:val="ru-RU"/>
+        </w:rPr>
         <w:t>.</w:t>
       </w:r>
     </w:p>
@@ -212,25 +1452,71 @@
         <w:rPr>
           <w:lang w:val="bg-BG"/>
         </w:rPr>
-        <w:t xml:space="preserve">Изберете </w:t>
-      </w:r>
-      <w:r>
-        <w:rPr>
-          <w:b/>
-          <w:bCs/>
-        </w:rPr>
-        <w:t>Blank database</w:t>
-      </w:r>
-      <w:r>
+        <w:t xml:space="preserve">Отворете </w:t>
+      </w:r>
+      <w:r>
+        <w:rPr>
+          <w:b/>
+          <w:bCs/>
+        </w:rPr>
+        <w:t>Access</w:t>
+      </w:r>
+      <w:r>
+        <w:rPr>
+          <w:lang w:val="ru-RU"/>
+        </w:rPr>
         <w:t xml:space="preserve"> </w:t>
       </w:r>
       <w:r>
         <w:rPr>
           <w:lang w:val="bg-BG"/>
         </w:rPr>
+        <w:t>и и</w:t>
+      </w:r>
+      <w:r>
+        <w:rPr>
+          <w:lang w:val="bg-BG"/>
+        </w:rPr>
+        <w:t xml:space="preserve">зберете </w:t>
+      </w:r>
+      <w:r>
+        <w:rPr>
+          <w:b/>
+          <w:bCs/>
+        </w:rPr>
+        <w:t>Blank</w:t>
+      </w:r>
+      <w:r>
+        <w:rPr>
+          <w:b/>
+          <w:bCs/>
+          <w:lang w:val="bg-BG"/>
+        </w:rPr>
+        <w:t xml:space="preserve"> </w:t>
+      </w:r>
+      <w:r>
+        <w:rPr>
+          <w:b/>
+          <w:bCs/>
+        </w:rPr>
+        <w:t>database</w:t>
+      </w:r>
+      <w:r>
+        <w:rPr>
+          <w:lang w:val="bg-BG"/>
+        </w:rPr>
+        <w:t xml:space="preserve"> </w:t>
+      </w:r>
+      <w:r>
+        <w:rPr>
+          <w:lang w:val="bg-BG"/>
+        </w:rPr>
         <w:t>и дайте име на базата данни</w:t>
       </w:r>
       <w:r>
+        <w:rPr>
+          <w:lang w:val="bg-BG"/>
+        </w:rPr>
         <w:t xml:space="preserve">. </w:t>
       </w:r>
       <w:r>
@@ -240,9 +1526,15 @@
         <w:t>Напр</w:t>
       </w:r>
       <w:r>
+        <w:rPr>
+          <w:lang w:val="bg-BG"/>
+        </w:rPr>
         <w:t xml:space="preserve">. </w:t>
       </w:r>
       <w:r>
+        <w:rPr>
+          <w:lang w:val="bg-BG"/>
+        </w:rPr>
         <w:t>"</w:t>
       </w:r>
       <w:r>
@@ -254,9 +1546,15 @@
         <w:t>EmployeeManagement</w:t>
       </w:r>
       <w:r>
+        <w:rPr>
+          <w:lang w:val="bg-BG"/>
+        </w:rPr>
         <w:t>"</w:t>
       </w:r>
       <w:r>
+        <w:rPr>
+          <w:lang w:val="bg-BG"/>
+        </w:rPr>
         <w:t>.</w:t>
       </w:r>
     </w:p>
@@ -275,6 +1573,7 @@
           <w:noProof/>
           <w:lang w:val="en-US"/>
         </w:rPr>
+        <w:lastRenderedPageBreak/>
         <w:drawing>
           <wp:inline distT="0" distB="0" distL="0" distR="0" wp14:anchorId="6E823032" wp14:editId="137FD93D">
             <wp:extent cx="2769235" cy="2596515"/>
@@ -291,7 +1590,7 @@
                     <pic:cNvPicPr/>
                   </pic:nvPicPr>
                   <pic:blipFill>
-                    <a:blip r:embed="rId8" cstate="print">
+                    <a:blip r:embed="rId15" cstate="print">
                       <a:extLst>
                         <a:ext uri="{28A0092B-C50C-407E-A947-70E740481C1C}">
                           <a14:useLocalDpi xmlns:a14="http://schemas.microsoft.com/office/drawing/2010/main" val="0"/>
@@ -625,7 +1924,7 @@
                     <pic:cNvPicPr/>
                   </pic:nvPicPr>
                   <pic:blipFill>
-                    <a:blip r:embed="rId9" cstate="print">
+                    <a:blip r:embed="rId16" cstate="print">
                       <a:extLst>
                         <a:ext uri="{28A0092B-C50C-407E-A947-70E740481C1C}">
                           <a14:useLocalDpi xmlns:a14="http://schemas.microsoft.com/office/drawing/2010/main" val="0"/>
@@ -923,7 +2222,7 @@
                     <pic:cNvPicPr/>
                   </pic:nvPicPr>
                   <pic:blipFill>
-                    <a:blip r:embed="rId10" cstate="print">
+                    <a:blip r:embed="rId17" cstate="print">
                       <a:extLst>
                         <a:ext uri="{28A0092B-C50C-407E-A947-70E740481C1C}">
                           <a14:useLocalDpi xmlns:a14="http://schemas.microsoft.com/office/drawing/2010/main" val="0"/>
@@ -982,6 +2281,9 @@
         <w:t>таблицата</w:t>
       </w:r>
       <w:r>
+        <w:rPr>
+          <w:lang w:val="ru-RU"/>
+        </w:rPr>
         <w:t xml:space="preserve">. </w:t>
       </w:r>
       <w:r>
@@ -1005,6 +2307,9 @@
         <w:t xml:space="preserve"> върху </w:t>
       </w:r>
       <w:r>
+        <w:rPr>
+          <w:lang w:val="ru-RU"/>
+        </w:rPr>
         <w:t>"</w:t>
       </w:r>
       <w:r>
@@ -1012,12 +2317,78 @@
           <w:b/>
           <w:bCs/>
         </w:rPr>
-        <w:t>First Row Contains Column Headers</w:t>
-      </w:r>
-      <w:r>
+        <w:t>First</w:t>
+      </w:r>
+      <w:r>
+        <w:rPr>
+          <w:b/>
+          <w:bCs/>
+          <w:lang w:val="ru-RU"/>
+        </w:rPr>
+        <w:t xml:space="preserve"> </w:t>
+      </w:r>
+      <w:r>
+        <w:rPr>
+          <w:b/>
+          <w:bCs/>
+        </w:rPr>
+        <w:t>Row</w:t>
+      </w:r>
+      <w:r>
+        <w:rPr>
+          <w:b/>
+          <w:bCs/>
+          <w:lang w:val="ru-RU"/>
+        </w:rPr>
+        <w:t xml:space="preserve"> </w:t>
+      </w:r>
+      <w:r>
+        <w:rPr>
+          <w:b/>
+          <w:bCs/>
+        </w:rPr>
+        <w:t>Contains</w:t>
+      </w:r>
+      <w:r>
+        <w:rPr>
+          <w:b/>
+          <w:bCs/>
+          <w:lang w:val="ru-RU"/>
+        </w:rPr>
+        <w:t xml:space="preserve"> </w:t>
+      </w:r>
+      <w:r>
+        <w:rPr>
+          <w:b/>
+          <w:bCs/>
+        </w:rPr>
+        <w:t>Column</w:t>
+      </w:r>
+      <w:r>
+        <w:rPr>
+          <w:b/>
+          <w:bCs/>
+          <w:lang w:val="ru-RU"/>
+        </w:rPr>
+        <w:t xml:space="preserve"> </w:t>
+      </w:r>
+      <w:r>
+        <w:rPr>
+          <w:b/>
+          <w:bCs/>
+        </w:rPr>
+        <w:t>Headers</w:t>
+      </w:r>
+      <w:r>
+        <w:rPr>
+          <w:lang w:val="ru-RU"/>
+        </w:rPr>
         <w:t>"</w:t>
       </w:r>
       <w:r>
+        <w:rPr>
+          <w:lang w:val="ru-RU"/>
+        </w:rPr>
         <w:t xml:space="preserve">, </w:t>
       </w:r>
       <w:r>
@@ -1027,6 +2398,9 @@
         <w:t>за да уточните</w:t>
       </w:r>
       <w:r>
+        <w:rPr>
+          <w:lang w:val="ru-RU"/>
+        </w:rPr>
         <w:t xml:space="preserve">, </w:t>
       </w:r>
       <w:r>
@@ -1058,11 +2432,15 @@
         <w:t>колоните</w:t>
       </w:r>
       <w:r>
+        <w:rPr>
+          <w:lang w:val="ru-RU"/>
+        </w:rPr>
         <w:t>.</w:t>
       </w:r>
       <w:r>
         <w:rPr>
           <w:noProof/>
+          <w:lang w:val="ru-RU"/>
         </w:rPr>
         <w:t xml:space="preserve"> </w:t>
       </w:r>
@@ -1134,7 +2512,7 @@
                     <pic:cNvPicPr/>
                   </pic:nvPicPr>
                   <pic:blipFill>
-                    <a:blip r:embed="rId11" cstate="print">
+                    <a:blip r:embed="rId18" cstate="print">
                       <a:extLst>
                         <a:ext uri="{28A0092B-C50C-407E-A947-70E740481C1C}">
                           <a14:useLocalDpi xmlns:a14="http://schemas.microsoft.com/office/drawing/2010/main" val="0"/>
@@ -1191,6 +2569,9 @@
         <w:t>Access</w:t>
       </w:r>
       <w:r>
+        <w:rPr>
+          <w:lang w:val="ru-RU"/>
+        </w:rPr>
         <w:t xml:space="preserve"> </w:t>
       </w:r>
       <w:r>
@@ -1228,6 +2609,9 @@
         <w:t xml:space="preserve"> на записисте</w:t>
       </w:r>
       <w:r>
+        <w:rPr>
+          <w:lang w:val="ru-RU"/>
+        </w:rPr>
         <w:t>.</w:t>
       </w:r>
     </w:p>
@@ -1262,7 +2646,7 @@
                     <pic:cNvPicPr/>
                   </pic:nvPicPr>
                   <pic:blipFill>
-                    <a:blip r:embed="rId12" cstate="print">
+                    <a:blip r:embed="rId19" cstate="print">
                       <a:extLst>
                         <a:ext uri="{28A0092B-C50C-407E-A947-70E740481C1C}">
                           <a14:useLocalDpi xmlns:a14="http://schemas.microsoft.com/office/drawing/2010/main" val="0"/>
@@ -1316,7 +2700,45 @@
           <w:b/>
           <w:bCs/>
         </w:rPr>
-        <w:t xml:space="preserve">Import to Table </w:t>
+        <w:t>Import</w:t>
+      </w:r>
+      <w:r>
+        <w:rPr>
+          <w:b/>
+          <w:bCs/>
+          <w:lang w:val="ru-RU"/>
+        </w:rPr>
+        <w:t xml:space="preserve"> </w:t>
+      </w:r>
+      <w:r>
+        <w:rPr>
+          <w:b/>
+          <w:bCs/>
+        </w:rPr>
+        <w:t>to</w:t>
+      </w:r>
+      <w:r>
+        <w:rPr>
+          <w:b/>
+          <w:bCs/>
+          <w:lang w:val="ru-RU"/>
+        </w:rPr>
+        <w:t xml:space="preserve"> </w:t>
+      </w:r>
+      <w:r>
+        <w:rPr>
+          <w:b/>
+          <w:bCs/>
+        </w:rPr>
+        <w:t>Table</w:t>
+      </w:r>
+      <w:r>
+        <w:rPr>
+          <w:b/>
+          <w:bCs/>
+          <w:lang w:val="ru-RU"/>
+        </w:rPr>
+        <w:t xml:space="preserve"> </w:t>
       </w:r>
       <w:r>
         <w:rPr>
@@ -1325,6 +2747,9 @@
         <w:t>по подразбиране е името на работния лист</w:t>
       </w:r>
       <w:r>
+        <w:rPr>
+          <w:lang w:val="ru-RU"/>
+        </w:rPr>
         <w:t xml:space="preserve">. </w:t>
       </w:r>
       <w:r>
@@ -1334,6 +2759,9 @@
         <w:t xml:space="preserve">В нашия случай е </w:t>
       </w:r>
       <w:r>
+        <w:rPr>
+          <w:lang w:val="ru-RU"/>
+        </w:rPr>
         <w:t>‘</w:t>
       </w:r>
       <w:r>
@@ -1344,9 +2772,15 @@
         <w:t>Data</w:t>
       </w:r>
       <w:r>
+        <w:rPr>
+          <w:lang w:val="ru-RU"/>
+        </w:rPr>
         <w:t>’</w:t>
       </w:r>
       <w:r>
+        <w:rPr>
+          <w:lang w:val="ru-RU"/>
+        </w:rPr>
         <w:t xml:space="preserve">. </w:t>
       </w:r>
       <w:r>
@@ -1356,6 +2790,9 @@
         <w:t xml:space="preserve">Нека го преименуваме на </w:t>
       </w:r>
       <w:r>
+        <w:rPr>
+          <w:lang w:val="ru-RU"/>
+        </w:rPr>
         <w:t>"</w:t>
       </w:r>
       <w:r>
@@ -1366,9 +2803,15 @@
         <w:t>Employees</w:t>
       </w:r>
       <w:r>
+        <w:rPr>
+          <w:lang w:val="ru-RU"/>
+        </w:rPr>
         <w:t>"</w:t>
       </w:r>
       <w:r>
+        <w:rPr>
+          <w:lang w:val="ru-RU"/>
+        </w:rPr>
         <w:t xml:space="preserve">. </w:t>
       </w:r>
       <w:r>
@@ -1431,7 +2874,7 @@
                     <pic:cNvPicPr/>
                   </pic:nvPicPr>
                   <pic:blipFill>
-                    <a:blip r:embed="rId13" cstate="print">
+                    <a:blip r:embed="rId20" cstate="print">
                       <a:extLst>
                         <a:ext uri="{28A0092B-C50C-407E-A947-70E740481C1C}">
                           <a14:useLocalDpi xmlns:a14="http://schemas.microsoft.com/office/drawing/2010/main" val="0"/>
@@ -1502,6 +2945,9 @@
         <w:t>Access</w:t>
       </w:r>
       <w:r>
+        <w:rPr>
+          <w:lang w:val="ru-RU"/>
+        </w:rPr>
         <w:t>.</w:t>
       </w:r>
     </w:p>
@@ -1535,7 +2981,7 @@
                     <pic:cNvPicPr/>
                   </pic:nvPicPr>
                   <pic:blipFill>
-                    <a:blip r:embed="rId14" cstate="print"/>
+                    <a:blip r:embed="rId21" cstate="print"/>
                     <a:stretch>
                       <a:fillRect/>
                     </a:stretch>
@@ -1602,6 +3048,9 @@
         <w:t>Create</w:t>
       </w:r>
       <w:r>
+        <w:rPr>
+          <w:lang w:val="bg-BG"/>
+        </w:rPr>
         <w:t xml:space="preserve">, </w:t>
       </w:r>
       <w:r>
@@ -1619,6 +3068,9 @@
         <w:t>Queries</w:t>
       </w:r>
       <w:r>
+        <w:rPr>
+          <w:lang w:val="bg-BG"/>
+        </w:rPr>
         <w:t xml:space="preserve"> </w:t>
       </w:r>
       <w:r>
@@ -1630,6 +3082,7 @@
       <w:r>
         <w:rPr>
           <w:rFonts w:ascii="Consolas" w:hAnsi="Consolas"/>
+          <w:lang w:val="bg-BG"/>
         </w:rPr>
         <w:t>[</w:t>
       </w:r>
@@ -1639,15 +3092,36 @@
           <w:b/>
           <w:bCs/>
         </w:rPr>
-        <w:t>Query Design</w:t>
+        <w:t>Query</w:t>
       </w:r>
       <w:r>
         <w:rPr>
           <w:rFonts w:ascii="Consolas" w:hAnsi="Consolas"/>
+          <w:b/>
+          <w:bCs/>
+          <w:lang w:val="bg-BG"/>
+        </w:rPr>
+        <w:t xml:space="preserve"> </w:t>
+      </w:r>
+      <w:r>
+        <w:rPr>
+          <w:rFonts w:ascii="Consolas" w:hAnsi="Consolas"/>
+          <w:b/>
+          <w:bCs/>
+        </w:rPr>
+        <w:t>Design</w:t>
+      </w:r>
+      <w:r>
+        <w:rPr>
+          <w:rFonts w:ascii="Consolas" w:hAnsi="Consolas"/>
+          <w:lang w:val="bg-BG"/>
         </w:rPr>
         <w:t>]</w:t>
       </w:r>
       <w:r>
+        <w:rPr>
+          <w:lang w:val="bg-BG"/>
+        </w:rPr>
         <w:t>.</w:t>
       </w:r>
     </w:p>
@@ -1762,7 +3236,7 @@
                     <pic:cNvPicPr/>
                   </pic:nvPicPr>
                   <pic:blipFill>
-                    <a:blip r:embed="rId15" cstate="print">
+                    <a:blip r:embed="rId22" cstate="print">
                       <a:extLst>
                         <a:ext uri="{28A0092B-C50C-407E-A947-70E740481C1C}">
                           <a14:useLocalDpi xmlns:a14="http://schemas.microsoft.com/office/drawing/2010/main" val="0"/>
@@ -1819,6 +3293,9 @@
         <w:t>Tables</w:t>
       </w:r>
       <w:r>
+        <w:rPr>
+          <w:lang w:val="ru-RU"/>
+        </w:rPr>
         <w:t xml:space="preserve"> </w:t>
       </w:r>
       <w:r>
@@ -1849,6 +3326,9 @@
         <w:t>Employees</w:t>
       </w:r>
       <w:r>
+        <w:rPr>
+          <w:lang w:val="ru-RU"/>
+        </w:rPr>
         <w:t>.</w:t>
       </w:r>
     </w:p>
@@ -1879,7 +3359,7 @@
                     <pic:cNvPicPr/>
                   </pic:nvPicPr>
                   <pic:blipFill>
-                    <a:blip r:embed="rId16" cstate="print">
+                    <a:blip r:embed="rId23" cstate="print">
                       <a:extLst>
                         <a:ext uri="{28A0092B-C50C-407E-A947-70E740481C1C}">
                           <a14:useLocalDpi xmlns:a14="http://schemas.microsoft.com/office/drawing/2010/main" val="0"/>
@@ -1933,6 +3413,9 @@
         <w:t>Employees</w:t>
       </w:r>
       <w:r>
+        <w:rPr>
+          <w:lang w:val="ru-RU"/>
+        </w:rPr>
         <w:t xml:space="preserve"> </w:t>
       </w:r>
       <w:r>
@@ -1945,6 +3428,7 @@
         <w:rPr>
           <w:b/>
           <w:bCs/>
+          <w:lang w:val="ru-RU"/>
         </w:rPr>
         <w:t xml:space="preserve">2 </w:t>
       </w:r>
@@ -1968,9 +3452,29 @@
           <w:b/>
           <w:bCs/>
         </w:rPr>
-        <w:t>Full Name</w:t>
-      </w:r>
-      <w:r>
+        <w:t>Full</w:t>
+      </w:r>
+      <w:r>
+        <w:rPr>
+          <w:rFonts w:ascii="Consolas" w:hAnsi="Consolas"/>
+          <w:b/>
+          <w:bCs/>
+          <w:lang w:val="ru-RU"/>
+        </w:rPr>
+        <w:t xml:space="preserve"> </w:t>
+      </w:r>
+      <w:r>
+        <w:rPr>
+          <w:rFonts w:ascii="Consolas" w:hAnsi="Consolas"/>
+          <w:b/>
+          <w:bCs/>
+        </w:rPr>
+        <w:t>Name</w:t>
+      </w:r>
+      <w:r>
+        <w:rPr>
+          <w:lang w:val="ru-RU"/>
+        </w:rPr>
         <w:t xml:space="preserve">, </w:t>
       </w:r>
       <w:r>
@@ -1982,6 +3486,9 @@
         <w:t>Age</w:t>
       </w:r>
       <w:r>
+        <w:rPr>
+          <w:lang w:val="ru-RU"/>
+        </w:rPr>
         <w:t xml:space="preserve"> </w:t>
       </w:r>
       <w:r>
@@ -1999,6 +3506,9 @@
         <w:t>Country</w:t>
       </w:r>
       <w:r>
+        <w:rPr>
+          <w:lang w:val="ru-RU"/>
+        </w:rPr>
         <w:t xml:space="preserve">, </w:t>
       </w:r>
       <w:r>
@@ -2044,6 +3554,9 @@
         <w:t>заявката</w:t>
       </w:r>
       <w:r>
+        <w:rPr>
+          <w:lang w:val="ru-RU"/>
+        </w:rPr>
         <w:t>.</w:t>
       </w:r>
     </w:p>
@@ -2074,7 +3587,7 @@
                     <pic:cNvPicPr/>
                   </pic:nvPicPr>
                   <pic:blipFill>
-                    <a:blip r:embed="rId17" cstate="print">
+                    <a:blip r:embed="rId24" cstate="print">
                       <a:extLst>
                         <a:ext uri="{28A0092B-C50C-407E-A947-70E740481C1C}">
                           <a14:useLocalDpi xmlns:a14="http://schemas.microsoft.com/office/drawing/2010/main" val="0"/>
@@ -2121,6 +3634,9 @@
         <w:t>В мрежата за проектиране на заявка</w:t>
       </w:r>
       <w:r>
+        <w:rPr>
+          <w:lang w:val="ru-RU"/>
+        </w:rPr>
         <w:t xml:space="preserve">, </w:t>
       </w:r>
       <w:r>
@@ -2138,6 +3654,9 @@
         <w:t>Age</w:t>
       </w:r>
       <w:r>
+        <w:rPr>
+          <w:lang w:val="ru-RU"/>
+        </w:rPr>
         <w:t xml:space="preserve">, </w:t>
       </w:r>
       <w:r>
@@ -2155,6 +3674,9 @@
         <w:t>Show</w:t>
       </w:r>
       <w:r>
+        <w:rPr>
+          <w:lang w:val="ru-RU"/>
+        </w:rPr>
         <w:t>.</w:t>
       </w:r>
     </w:p>
@@ -2179,6 +3701,9 @@
         <w:t>Criteria</w:t>
       </w:r>
       <w:r>
+        <w:rPr>
+          <w:lang w:val="ru-RU"/>
+        </w:rPr>
         <w:t xml:space="preserve"> </w:t>
       </w:r>
       <w:r>
@@ -2196,6 +3721,9 @@
         <w:t>Age</w:t>
       </w:r>
       <w:r>
+        <w:rPr>
+          <w:lang w:val="ru-RU"/>
+        </w:rPr>
         <w:t xml:space="preserve"> </w:t>
       </w:r>
       <w:r>
@@ -2208,10 +3736,14 @@
         <w:rPr>
           <w:b/>
           <w:bCs/>
+          <w:lang w:val="ru-RU"/>
         </w:rPr>
         <w:t>30</w:t>
       </w:r>
       <w:r>
+        <w:rPr>
+          <w:lang w:val="ru-RU"/>
+        </w:rPr>
         <w:t>.</w:t>
       </w:r>
     </w:p>
@@ -2242,7 +3774,7 @@
                     <pic:cNvPicPr/>
                   </pic:nvPicPr>
                   <pic:blipFill>
-                    <a:blip r:embed="rId18" cstate="print">
+                    <a:blip r:embed="rId25" cstate="print">
                       <a:extLst>
                         <a:ext uri="{28A0092B-C50C-407E-A947-70E740481C1C}">
                           <a14:useLocalDpi xmlns:a14="http://schemas.microsoft.com/office/drawing/2010/main" val="0"/>
@@ -2306,6 +3838,9 @@
         <w:t>Show</w:t>
       </w:r>
       <w:r>
+        <w:rPr>
+          <w:lang w:val="ru-RU"/>
+        </w:rPr>
         <w:t xml:space="preserve"> </w:t>
       </w:r>
       <w:r>
@@ -2365,6 +3900,9 @@
         <w:t xml:space="preserve"> от заявката</w:t>
       </w:r>
       <w:r>
+        <w:rPr>
+          <w:lang w:val="ru-RU"/>
+        </w:rPr>
         <w:t xml:space="preserve">, </w:t>
       </w:r>
       <w:r>
@@ -2377,10 +3915,14 @@
         <w:rPr>
           <w:b/>
           <w:bCs/>
+          <w:lang w:val="ru-RU"/>
         </w:rPr>
         <w:t>30</w:t>
       </w:r>
       <w:r>
+        <w:rPr>
+          <w:lang w:val="ru-RU"/>
+        </w:rPr>
         <w:t xml:space="preserve"> </w:t>
       </w:r>
       <w:r>
@@ -2398,6 +3940,9 @@
         <w:t>Criteria</w:t>
       </w:r>
       <w:r>
+        <w:rPr>
+          <w:lang w:val="ru-RU"/>
+        </w:rPr>
         <w:t xml:space="preserve"> </w:t>
       </w:r>
       <w:r>
@@ -2407,6 +3952,9 @@
         <w:t>указва</w:t>
       </w:r>
       <w:r>
+        <w:rPr>
+          <w:lang w:val="ru-RU"/>
+        </w:rPr>
         <w:t xml:space="preserve">, </w:t>
       </w:r>
       <w:r>
@@ -2430,6 +3978,9 @@
         <w:t xml:space="preserve"> записи</w:t>
       </w:r>
       <w:r>
+        <w:rPr>
+          <w:lang w:val="ru-RU"/>
+        </w:rPr>
         <w:t xml:space="preserve">, </w:t>
       </w:r>
       <w:r>
@@ -2447,6 +3998,9 @@
         <w:t>Age</w:t>
       </w:r>
       <w:r>
+        <w:rPr>
+          <w:lang w:val="ru-RU"/>
+        </w:rPr>
         <w:t xml:space="preserve"> </w:t>
       </w:r>
       <w:r>
@@ -2459,10 +4013,14 @@
         <w:rPr>
           <w:b/>
           <w:bCs/>
+          <w:lang w:val="ru-RU"/>
         </w:rPr>
         <w:t>30</w:t>
       </w:r>
       <w:r>
+        <w:rPr>
+          <w:lang w:val="ru-RU"/>
+        </w:rPr>
         <w:t xml:space="preserve">. </w:t>
       </w:r>
       <w:r>
@@ -2480,6 +4038,9 @@
         <w:t>служителите</w:t>
       </w:r>
       <w:r>
+        <w:rPr>
+          <w:lang w:val="ru-RU"/>
+        </w:rPr>
         <w:t xml:space="preserve">, </w:t>
       </w:r>
       <w:r>
@@ -2492,6 +4053,7 @@
         <w:rPr>
           <w:b/>
           <w:bCs/>
+          <w:lang w:val="ru-RU"/>
         </w:rPr>
         <w:t xml:space="preserve">30 </w:t>
       </w:r>
@@ -2504,6 +4066,9 @@
         <w:t>години</w:t>
       </w:r>
       <w:r>
+        <w:rPr>
+          <w:lang w:val="ru-RU"/>
+        </w:rPr>
         <w:t xml:space="preserve">. </w:t>
       </w:r>
       <w:r>
@@ -2535,6 +4100,9 @@
         <w:t>поле</w:t>
       </w:r>
       <w:r>
+        <w:rPr>
+          <w:lang w:val="ru-RU"/>
+        </w:rPr>
         <w:t xml:space="preserve">, </w:t>
       </w:r>
       <w:r>
@@ -2566,6 +4134,9 @@
         <w:t>критерий</w:t>
       </w:r>
       <w:r>
+        <w:rPr>
+          <w:lang w:val="ru-RU"/>
+        </w:rPr>
         <w:t>.</w:t>
       </w:r>
     </w:p>
@@ -2590,6 +4161,9 @@
         <w:t>Design</w:t>
       </w:r>
       <w:r>
+        <w:rPr>
+          <w:lang w:val="ru-RU"/>
+        </w:rPr>
         <w:t xml:space="preserve">, </w:t>
       </w:r>
       <w:r>
@@ -2607,6 +4181,9 @@
         <w:t>Results</w:t>
       </w:r>
       <w:r>
+        <w:rPr>
+          <w:lang w:val="ru-RU"/>
+        </w:rPr>
         <w:t xml:space="preserve"> </w:t>
       </w:r>
       <w:r>
@@ -2618,6 +4195,7 @@
       <w:r>
         <w:rPr>
           <w:rFonts w:ascii="Consolas" w:hAnsi="Consolas"/>
+          <w:lang w:val="ru-RU"/>
         </w:rPr>
         <w:t>[</w:t>
       </w:r>
@@ -2632,10 +4210,14 @@
       <w:r>
         <w:rPr>
           <w:rFonts w:ascii="Consolas" w:hAnsi="Consolas"/>
+          <w:lang w:val="ru-RU"/>
         </w:rPr>
         <w:t>]</w:t>
       </w:r>
       <w:r>
+        <w:rPr>
+          <w:lang w:val="ru-RU"/>
+        </w:rPr>
         <w:t xml:space="preserve">. </w:t>
       </w:r>
       <w:r>
@@ -2684,10 +4266,14 @@
         <w:rPr>
           <w:b/>
           <w:bCs/>
+          <w:lang w:val="ru-RU"/>
         </w:rPr>
         <w:t>30</w:t>
       </w:r>
       <w:r>
+        <w:rPr>
+          <w:lang w:val="ru-RU"/>
+        </w:rPr>
         <w:t xml:space="preserve"> </w:t>
       </w:r>
       <w:r>
@@ -2713,6 +4299,9 @@
         <w:t>възраст</w:t>
       </w:r>
       <w:r>
+        <w:rPr>
+          <w:lang w:val="ru-RU"/>
+        </w:rPr>
         <w:t>.</w:t>
       </w:r>
     </w:p>
@@ -2907,7 +4496,7 @@
                     <pic:cNvPicPr/>
                   </pic:nvPicPr>
                   <pic:blipFill>
-                    <a:blip r:embed="rId19" cstate="print">
+                    <a:blip r:embed="rId26" cstate="print">
                       <a:extLst>
                         <a:ext uri="{28A0092B-C50C-407E-A947-70E740481C1C}">
                           <a14:useLocalDpi xmlns:a14="http://schemas.microsoft.com/office/drawing/2010/main" val="0"/>
@@ -2954,6 +4543,9 @@
         <w:t>Резултатът трябва да изглежда така</w:t>
       </w:r>
       <w:r>
+        <w:rPr>
+          <w:lang w:val="ru-RU"/>
+        </w:rPr>
         <w:t>:</w:t>
       </w:r>
     </w:p>
@@ -2984,7 +4576,7 @@
                     <pic:cNvPicPr/>
                   </pic:nvPicPr>
                   <pic:blipFill>
-                    <a:blip r:embed="rId20" cstate="print">
+                    <a:blip r:embed="rId27" cstate="print">
                       <a:extLst>
                         <a:ext uri="{28A0092B-C50C-407E-A947-70E740481C1C}">
                           <a14:useLocalDpi xmlns:a14="http://schemas.microsoft.com/office/drawing/2010/main" val="0"/>
@@ -3043,7 +4635,13 @@
         <w:t xml:space="preserve">Филтрирайте записите според полето </w:t>
       </w:r>
       <w:r>
-        <w:t xml:space="preserve">Department, </w:t>
+        <w:t>Department</w:t>
+      </w:r>
+      <w:r>
+        <w:rPr>
+          <w:lang w:val="ru-RU"/>
+        </w:rPr>
+        <w:t xml:space="preserve">, </w:t>
       </w:r>
       <w:r>
         <w:rPr>
@@ -3052,6 +4650,9 @@
         <w:t>като потребителят ще въвежда конкретен отдел като параметър</w:t>
       </w:r>
       <w:r>
+        <w:rPr>
+          <w:lang w:val="ru-RU"/>
+        </w:rPr>
         <w:t>.</w:t>
       </w:r>
     </w:p>
@@ -3116,6 +4717,9 @@
         <w:t>Create</w:t>
       </w:r>
       <w:r>
+        <w:rPr>
+          <w:lang w:val="bg-BG"/>
+        </w:rPr>
         <w:t xml:space="preserve">, </w:t>
       </w:r>
       <w:r>
@@ -3136,6 +4740,7 @@
       <w:r>
         <w:rPr>
           <w:noProof/>
+          <w:lang w:val="bg-BG"/>
         </w:rPr>
         <w:t xml:space="preserve"> </w:t>
       </w:r>
@@ -3148,6 +4753,7 @@
       <w:r>
         <w:rPr>
           <w:rFonts w:ascii="Consolas" w:hAnsi="Consolas"/>
+          <w:lang w:val="bg-BG"/>
         </w:rPr>
         <w:t>[</w:t>
       </w:r>
@@ -3172,6 +4778,7 @@
       <w:r>
         <w:rPr>
           <w:noProof/>
+          <w:lang w:val="bg-BG"/>
         </w:rPr>
         <w:t xml:space="preserve"> </w:t>
       </w:r>
@@ -3188,10 +4795,14 @@
         <w:rPr>
           <w:rFonts w:ascii="Consolas" w:hAnsi="Consolas"/>
           <w:noProof/>
+          <w:lang w:val="bg-BG"/>
         </w:rPr>
         <w:t>]</w:t>
       </w:r>
       <w:r>
+        <w:rPr>
+          <w:lang w:val="bg-BG"/>
+        </w:rPr>
         <w:t>.</w:t>
       </w:r>
     </w:p>
@@ -3387,7 +4998,7 @@
                     <pic:cNvPicPr/>
                   </pic:nvPicPr>
                   <pic:blipFill>
-                    <a:blip r:embed="rId21"/>
+                    <a:blip r:embed="rId28"/>
                     <a:stretch>
                       <a:fillRect/>
                     </a:stretch>
@@ -3429,6 +5040,9 @@
         <w:t xml:space="preserve">Добавете таблицата </w:t>
       </w:r>
       <w:r>
+        <w:rPr>
+          <w:lang w:val="ru-RU"/>
+        </w:rPr>
         <w:t>"</w:t>
       </w:r>
       <w:r>
@@ -3441,6 +5055,9 @@
         <w:t>Employees</w:t>
       </w:r>
       <w:r>
+        <w:rPr>
+          <w:lang w:val="ru-RU"/>
+        </w:rPr>
         <w:t xml:space="preserve">" </w:t>
       </w:r>
       <w:r>
@@ -3450,6 +5067,9 @@
         <w:t>към дизайнера на заявки</w:t>
       </w:r>
       <w:r>
+        <w:rPr>
+          <w:lang w:val="ru-RU"/>
+        </w:rPr>
         <w:t xml:space="preserve">, </w:t>
       </w:r>
       <w:r>
@@ -3481,6 +5101,9 @@
         <w:t>таблиците</w:t>
       </w:r>
       <w:r>
+        <w:rPr>
+          <w:lang w:val="ru-RU"/>
+        </w:rPr>
         <w:t>.</w:t>
       </w:r>
     </w:p>
@@ -3511,7 +5134,7 @@
                     <pic:cNvPicPr/>
                   </pic:nvPicPr>
                   <pic:blipFill>
-                    <a:blip r:embed="rId22"/>
+                    <a:blip r:embed="rId29"/>
                     <a:stretch>
                       <a:fillRect/>
                     </a:stretch>
@@ -3552,6 +5175,9 @@
         <w:t xml:space="preserve">В таблицата </w:t>
       </w:r>
       <w:r>
+        <w:rPr>
+          <w:lang w:val="ru-RU"/>
+        </w:rPr>
         <w:t>"</w:t>
       </w:r>
       <w:r>
@@ -3564,6 +5190,9 @@
         <w:t>Employees</w:t>
       </w:r>
       <w:r>
+        <w:rPr>
+          <w:lang w:val="ru-RU"/>
+        </w:rPr>
         <w:t xml:space="preserve">" </w:t>
       </w:r>
       <w:r>
@@ -3581,6 +5210,9 @@
         <w:t>полетата</w:t>
       </w:r>
       <w:r>
+        <w:rPr>
+          <w:lang w:val="ru-RU"/>
+        </w:rPr>
         <w:t xml:space="preserve">, </w:t>
       </w:r>
       <w:r>
@@ -3612,6 +5244,9 @@
         <w:t>заявката</w:t>
       </w:r>
       <w:r>
+        <w:rPr>
+          <w:lang w:val="ru-RU"/>
+        </w:rPr>
         <w:t xml:space="preserve">. </w:t>
       </w:r>
       <w:r>
@@ -3621,6 +5256,9 @@
         <w:t>Например</w:t>
       </w:r>
       <w:r>
+        <w:rPr>
+          <w:lang w:val="ru-RU"/>
+        </w:rPr>
         <w:t xml:space="preserve">, </w:t>
       </w:r>
       <w:r>
@@ -3630,6 +5268,9 @@
         <w:t xml:space="preserve">може да изберете </w:t>
       </w:r>
       <w:r>
+        <w:rPr>
+          <w:lang w:val="ru-RU"/>
+        </w:rPr>
         <w:t>"</w:t>
       </w:r>
       <w:r>
@@ -3639,9 +5280,31 @@
           <w:bCs/>
           <w:noProof/>
         </w:rPr>
-        <w:t>Full Name</w:t>
-      </w:r>
-      <w:r>
+        <w:t>Full</w:t>
+      </w:r>
+      <w:r>
+        <w:rPr>
+          <w:rFonts w:ascii="Consolas" w:hAnsi="Consolas"/>
+          <w:b/>
+          <w:bCs/>
+          <w:noProof/>
+          <w:lang w:val="ru-RU"/>
+        </w:rPr>
+        <w:t xml:space="preserve"> </w:t>
+      </w:r>
+      <w:r>
+        <w:rPr>
+          <w:rFonts w:ascii="Consolas" w:hAnsi="Consolas"/>
+          <w:b/>
+          <w:bCs/>
+          <w:noProof/>
+        </w:rPr>
+        <w:t>Name</w:t>
+      </w:r>
+      <w:r>
+        <w:rPr>
+          <w:lang w:val="ru-RU"/>
+        </w:rPr>
         <w:t xml:space="preserve">" </w:t>
       </w:r>
       <w:r>
@@ -3651,6 +5314,9 @@
         <w:t xml:space="preserve">и </w:t>
       </w:r>
       <w:r>
+        <w:rPr>
+          <w:lang w:val="ru-RU"/>
+        </w:rPr>
         <w:t>"</w:t>
       </w:r>
       <w:r>
@@ -3660,9 +5326,31 @@
           <w:bCs/>
           <w:noProof/>
         </w:rPr>
-        <w:t>Annual Salary</w:t>
-      </w:r>
-      <w:r>
+        <w:t>Annual</w:t>
+      </w:r>
+      <w:r>
+        <w:rPr>
+          <w:rFonts w:ascii="Consolas" w:hAnsi="Consolas"/>
+          <w:b/>
+          <w:bCs/>
+          <w:noProof/>
+          <w:lang w:val="ru-RU"/>
+        </w:rPr>
+        <w:t xml:space="preserve"> </w:t>
+      </w:r>
+      <w:r>
+        <w:rPr>
+          <w:rFonts w:ascii="Consolas" w:hAnsi="Consolas"/>
+          <w:b/>
+          <w:bCs/>
+          <w:noProof/>
+        </w:rPr>
+        <w:t>Salary</w:t>
+      </w:r>
+      <w:r>
+        <w:rPr>
+          <w:lang w:val="ru-RU"/>
+        </w:rPr>
         <w:t xml:space="preserve">". </w:t>
       </w:r>
       <w:r>
@@ -3672,6 +5360,9 @@
         <w:t xml:space="preserve">Задължително вмъкнете и </w:t>
       </w:r>
       <w:r>
+        <w:rPr>
+          <w:lang w:val="ru-RU"/>
+        </w:rPr>
         <w:t>"</w:t>
       </w:r>
       <w:r>
@@ -3684,6 +5375,9 @@
         <w:t>Department</w:t>
       </w:r>
       <w:r>
+        <w:rPr>
+          <w:lang w:val="ru-RU"/>
+        </w:rPr>
         <w:t>".</w:t>
       </w:r>
     </w:p>
@@ -3714,7 +5408,7 @@
                     <pic:cNvPicPr/>
                   </pic:nvPicPr>
                   <pic:blipFill>
-                    <a:blip r:embed="rId23"/>
+                    <a:blip r:embed="rId30"/>
                     <a:stretch>
                       <a:fillRect/>
                     </a:stretch>
@@ -3766,6 +5460,7 @@
       <w:r>
         <w:rPr>
           <w:noProof/>
+          <w:lang w:val="ru-RU"/>
         </w:rPr>
         <w:t xml:space="preserve"> </w:t>
       </w:r>
@@ -3776,6 +5471,9 @@
         <w:t xml:space="preserve">на полето </w:t>
       </w:r>
       <w:r>
+        <w:rPr>
+          <w:lang w:val="ru-RU"/>
+        </w:rPr>
         <w:t>"</w:t>
       </w:r>
       <w:r>
@@ -3788,6 +5486,9 @@
         <w:t>Department</w:t>
       </w:r>
       <w:r>
+        <w:rPr>
+          <w:lang w:val="ru-RU"/>
+        </w:rPr>
         <w:t xml:space="preserve">" </w:t>
       </w:r>
       <w:r>
@@ -3797,12 +5498,16 @@
         <w:t>в реда на критериите въведете следното</w:t>
       </w:r>
       <w:r>
+        <w:rPr>
+          <w:lang w:val="ru-RU"/>
+        </w:rPr>
         <w:t>:</w:t>
       </w:r>
       <w:r>
         <w:rPr>
           <w:b/>
           <w:bCs/>
+          <w:lang w:val="ru-RU"/>
         </w:rPr>
         <w:t xml:space="preserve"> </w:t>
       </w:r>
@@ -3812,19 +5517,59 @@
           <w:b/>
           <w:bCs/>
           <w:noProof/>
-        </w:rPr>
-        <w:t>[Enter Department:]</w:t>
-      </w:r>
-      <w:r>
-        <w:rPr>
-          <w:b/>
-          <w:bCs/>
-          <w:noProof/>
+          <w:lang w:val="ru-RU"/>
+        </w:rPr>
+        <w:t>[</w:t>
+      </w:r>
+      <w:r>
+        <w:rPr>
+          <w:rFonts w:ascii="Consolas" w:hAnsi="Consolas"/>
+          <w:b/>
+          <w:bCs/>
+          <w:noProof/>
+        </w:rPr>
+        <w:t>Enter</w:t>
+      </w:r>
+      <w:r>
+        <w:rPr>
+          <w:rFonts w:ascii="Consolas" w:hAnsi="Consolas"/>
+          <w:b/>
+          <w:bCs/>
+          <w:noProof/>
+          <w:lang w:val="ru-RU"/>
         </w:rPr>
         <w:t xml:space="preserve"> </w:t>
       </w:r>
       <w:r>
         <w:rPr>
+          <w:rFonts w:ascii="Consolas" w:hAnsi="Consolas"/>
+          <w:b/>
+          <w:bCs/>
+          <w:noProof/>
+        </w:rPr>
+        <w:t>Department</w:t>
+      </w:r>
+      <w:r>
+        <w:rPr>
+          <w:rFonts w:ascii="Consolas" w:hAnsi="Consolas"/>
+          <w:b/>
+          <w:bCs/>
+          <w:noProof/>
+          <w:lang w:val="ru-RU"/>
+        </w:rPr>
+        <w:t>:]</w:t>
+      </w:r>
+      <w:r>
+        <w:rPr>
+          <w:b/>
+          <w:bCs/>
+          <w:noProof/>
+          <w:lang w:val="ru-RU"/>
+        </w:rPr>
+        <w:t xml:space="preserve"> </w:t>
+      </w:r>
+      <w:r>
+        <w:rPr>
           <w:lang w:val="bg-BG"/>
         </w:rPr>
         <w:t xml:space="preserve">Това ще бъде вашето </w:t>
@@ -3852,6 +5597,9 @@
         <w:t>параметър</w:t>
       </w:r>
       <w:r>
+        <w:rPr>
+          <w:lang w:val="ru-RU"/>
+        </w:rPr>
         <w:t xml:space="preserve">, </w:t>
       </w:r>
       <w:r>
@@ -3883,6 +5631,9 @@
         <w:t>отдел</w:t>
       </w:r>
       <w:r>
+        <w:rPr>
+          <w:lang w:val="ru-RU"/>
+        </w:rPr>
         <w:t xml:space="preserve">, </w:t>
       </w:r>
       <w:r>
@@ -3900,6 +5651,9 @@
         <w:t>филтрират записите</w:t>
       </w:r>
       <w:r>
+        <w:rPr>
+          <w:lang w:val="ru-RU"/>
+        </w:rPr>
         <w:t>.</w:t>
       </w:r>
     </w:p>
@@ -3913,6 +5667,7 @@
         <w:rPr>
           <w:b/>
           <w:bCs/>
+          <w:lang w:val="ru-RU"/>
         </w:rPr>
         <w:t>*</w:t>
       </w:r>
@@ -3928,10 +5683,14 @@
         <w:rPr>
           <w:b/>
           <w:bCs/>
+          <w:lang w:val="ru-RU"/>
         </w:rPr>
         <w:t>!</w:t>
       </w:r>
       <w:r>
+        <w:rPr>
+          <w:lang w:val="ru-RU"/>
+        </w:rPr>
         <w:t xml:space="preserve"> </w:t>
       </w:r>
       <w:r>
@@ -3960,18 +5719,51 @@
           <w:b/>
           <w:bCs/>
           <w:noProof/>
-        </w:rPr>
-        <w:t>[Enter Department</w:t>
+          <w:lang w:val="ru-RU"/>
+        </w:rPr>
+        <w:t>[</w:t>
       </w:r>
       <w:r>
         <w:rPr>
           <w:rFonts w:ascii="Consolas" w:hAnsi="Consolas"/>
           <w:b/>
           <w:bCs/>
+          <w:noProof/>
+        </w:rPr>
+        <w:t>Enter</w:t>
+      </w:r>
+      <w:r>
+        <w:rPr>
+          <w:rFonts w:ascii="Consolas" w:hAnsi="Consolas"/>
+          <w:b/>
+          <w:bCs/>
+          <w:noProof/>
+          <w:lang w:val="ru-RU"/>
+        </w:rPr>
+        <w:t xml:space="preserve"> </w:t>
+      </w:r>
+      <w:r>
+        <w:rPr>
+          <w:rFonts w:ascii="Consolas" w:hAnsi="Consolas"/>
+          <w:b/>
+          <w:bCs/>
+          <w:noProof/>
+        </w:rPr>
+        <w:t>Department</w:t>
+      </w:r>
+      <w:r>
+        <w:rPr>
+          <w:rFonts w:ascii="Consolas" w:hAnsi="Consolas"/>
+          <w:b/>
+          <w:bCs/>
+          <w:lang w:val="ru-RU"/>
         </w:rPr>
         <w:t>:]</w:t>
       </w:r>
       <w:r>
+        <w:rPr>
+          <w:lang w:val="ru-RU"/>
+        </w:rPr>
         <w:t xml:space="preserve">, </w:t>
       </w:r>
       <w:r>
@@ -3995,6 +5787,9 @@
         <w:t xml:space="preserve"> </w:t>
       </w:r>
       <w:r>
+        <w:rPr>
+          <w:lang w:val="ru-RU"/>
+        </w:rPr>
         <w:t>(‘</w:t>
       </w:r>
       <w:r>
@@ -4002,10 +5797,14 @@
           <w:rFonts w:ascii="Consolas" w:hAnsi="Consolas"/>
           <w:b/>
           <w:bCs/>
+          <w:lang w:val="ru-RU"/>
         </w:rPr>
         <w:t>[</w:t>
       </w:r>
       <w:r>
+        <w:rPr>
+          <w:lang w:val="ru-RU"/>
+        </w:rPr>
         <w:t>’, ‘</w:t>
       </w:r>
       <w:r>
@@ -4013,15 +5812,20 @@
           <w:rFonts w:ascii="Consolas" w:hAnsi="Consolas"/>
           <w:b/>
           <w:bCs/>
+          <w:lang w:val="ru-RU"/>
         </w:rPr>
         <w:t>]</w:t>
       </w:r>
       <w:r>
+        <w:rPr>
+          <w:lang w:val="ru-RU"/>
+        </w:rPr>
         <w:t>’</w:t>
       </w:r>
       <w:r>
         <w:rPr>
           <w:noProof/>
+          <w:lang w:val="ru-RU"/>
         </w:rPr>
         <w:t xml:space="preserve">) </w:t>
       </w:r>
@@ -4048,6 +5852,9 @@
         <w:t>текста</w:t>
       </w:r>
       <w:r>
+        <w:rPr>
+          <w:lang w:val="ru-RU"/>
+        </w:rPr>
         <w:t>!</w:t>
       </w:r>
     </w:p>
@@ -4078,7 +5885,7 @@
                     <pic:cNvPicPr/>
                   </pic:nvPicPr>
                   <pic:blipFill>
-                    <a:blip r:embed="rId24"/>
+                    <a:blip r:embed="rId31"/>
                     <a:stretch>
                       <a:fillRect/>
                     </a:stretch>
@@ -4127,6 +5934,9 @@
         <w:t>условие</w:t>
       </w:r>
       <w:r>
+        <w:rPr>
+          <w:lang w:val="ru-RU"/>
+        </w:rPr>
         <w:t xml:space="preserve">, </w:t>
       </w:r>
       <w:r>
@@ -4144,6 +5954,9 @@
         <w:t xml:space="preserve"> заявката</w:t>
       </w:r>
       <w:r>
+        <w:rPr>
+          <w:lang w:val="ru-RU"/>
+        </w:rPr>
         <w:t xml:space="preserve">, </w:t>
       </w:r>
       <w:r>
@@ -4181,6 +5994,9 @@
         <w:t xml:space="preserve"> и след това </w:t>
       </w:r>
       <w:r>
+        <w:rPr>
+          <w:lang w:val="ru-RU"/>
+        </w:rPr>
         <w:t>"</w:t>
       </w:r>
       <w:r>
@@ -4193,6 +6009,9 @@
         <w:t>Save</w:t>
       </w:r>
       <w:r>
+        <w:rPr>
+          <w:lang w:val="ru-RU"/>
+        </w:rPr>
         <w:t xml:space="preserve">". </w:t>
       </w:r>
       <w:r>
@@ -4329,7 +6148,7 @@
                     <pic:cNvPicPr/>
                   </pic:nvPicPr>
                   <pic:blipFill>
-                    <a:blip r:embed="rId25"/>
+                    <a:blip r:embed="rId32"/>
                     <a:stretch>
                       <a:fillRect/>
                     </a:stretch>
@@ -4384,6 +6203,9 @@
         <w:t xml:space="preserve"> заявката</w:t>
       </w:r>
       <w:r>
+        <w:rPr>
+          <w:lang w:val="ru-RU"/>
+        </w:rPr>
         <w:t xml:space="preserve">, </w:t>
       </w:r>
       <w:r>
@@ -4443,6 +6265,9 @@
         <w:t xml:space="preserve"> в лявата част на екрана</w:t>
       </w:r>
       <w:r>
+        <w:rPr>
+          <w:lang w:val="ru-RU"/>
+        </w:rPr>
         <w:t xml:space="preserve">. </w:t>
       </w:r>
       <w:r>
@@ -4534,7 +6359,7 @@
                     <pic:cNvPicPr/>
                   </pic:nvPicPr>
                   <pic:blipFill>
-                    <a:blip r:embed="rId26"/>
+                    <a:blip r:embed="rId33"/>
                     <a:stretch>
                       <a:fillRect/>
                     </a:stretch>
@@ -4598,6 +6423,9 @@
         <w:t>служители</w:t>
       </w:r>
       <w:r>
+        <w:rPr>
+          <w:lang w:val="ru-RU"/>
+        </w:rPr>
         <w:t xml:space="preserve">, </w:t>
       </w:r>
       <w:r>
@@ -4621,6 +6449,9 @@
         <w:t xml:space="preserve"> е </w:t>
       </w:r>
       <w:r>
+        <w:rPr>
+          <w:lang w:val="ru-RU"/>
+        </w:rPr>
         <w:t>"</w:t>
       </w:r>
       <w:r>
@@ -4632,9 +6463,15 @@
         <w:t>Finance</w:t>
       </w:r>
       <w:r>
+        <w:rPr>
+          <w:lang w:val="ru-RU"/>
+        </w:rPr>
         <w:t>"</w:t>
       </w:r>
       <w:r>
+        <w:rPr>
+          <w:lang w:val="ru-RU"/>
+        </w:rPr>
         <w:t>.</w:t>
       </w:r>
     </w:p>
@@ -4665,7 +6502,7 @@
                     <pic:cNvPicPr/>
                   </pic:nvPicPr>
                   <pic:blipFill>
-                    <a:blip r:embed="rId27"/>
+                    <a:blip r:embed="rId34"/>
                     <a:stretch>
                       <a:fillRect/>
                     </a:stretch>
@@ -4727,6 +6564,9 @@
         <w:t>формуляр</w:t>
       </w:r>
       <w:r>
+        <w:rPr>
+          <w:lang w:val="ru-RU"/>
+        </w:rPr>
         <w:t xml:space="preserve">, </w:t>
       </w:r>
       <w:r>
@@ -4736,6 +6576,9 @@
         <w:t xml:space="preserve">използвайки базата данни </w:t>
       </w:r>
       <w:r>
+        <w:rPr>
+          <w:lang w:val="ru-RU"/>
+        </w:rPr>
         <w:t>"</w:t>
       </w:r>
       <w:r>
@@ -4746,9 +6589,15 @@
         <w:t>Employees</w:t>
       </w:r>
       <w:r>
+        <w:rPr>
+          <w:lang w:val="ru-RU"/>
+        </w:rPr>
         <w:t>"</w:t>
       </w:r>
       <w:r>
+        <w:rPr>
+          <w:lang w:val="ru-RU"/>
+        </w:rPr>
         <w:t>.</w:t>
       </w:r>
     </w:p>
@@ -4797,6 +6646,7 @@
         <w:rPr>
           <w:rFonts w:ascii="Consolas" w:hAnsi="Consolas"/>
           <w:noProof/>
+          <w:lang w:val="ru-RU"/>
         </w:rPr>
         <w:t>[</w:t>
       </w:r>
@@ -4813,12 +6663,14 @@
         <w:rPr>
           <w:rFonts w:ascii="Consolas" w:hAnsi="Consolas"/>
           <w:noProof/>
+          <w:lang w:val="ru-RU"/>
         </w:rPr>
         <w:t>]</w:t>
       </w:r>
       <w:r>
         <w:rPr>
           <w:noProof/>
+          <w:lang w:val="ru-RU"/>
         </w:rPr>
         <w:t xml:space="preserve"> </w:t>
       </w:r>
@@ -4829,6 +6681,9 @@
         <w:t>от менюто</w:t>
       </w:r>
       <w:r>
+        <w:rPr>
+          <w:lang w:val="ru-RU"/>
+        </w:rPr>
         <w:t xml:space="preserve">. </w:t>
       </w:r>
       <w:r>
@@ -4841,6 +6696,7 @@
         <w:rPr>
           <w:rFonts w:ascii="Consolas" w:hAnsi="Consolas"/>
           <w:noProof/>
+          <w:lang w:val="ru-RU"/>
         </w:rPr>
         <w:t>[</w:t>
       </w:r>
@@ -4851,18 +6707,39 @@
           <w:bCs/>
           <w:noProof/>
         </w:rPr>
-        <w:t>Form Design</w:t>
+        <w:t>Form</w:t>
       </w:r>
       <w:r>
         <w:rPr>
           <w:rFonts w:ascii="Consolas" w:hAnsi="Consolas"/>
-          <w:noProof/>
+          <w:b/>
+          <w:bCs/>
+          <w:noProof/>
+          <w:lang w:val="ru-RU"/>
+        </w:rPr>
+        <w:t xml:space="preserve"> </w:t>
+      </w:r>
+      <w:r>
+        <w:rPr>
+          <w:rFonts w:ascii="Consolas" w:hAnsi="Consolas"/>
+          <w:b/>
+          <w:bCs/>
+          <w:noProof/>
+        </w:rPr>
+        <w:t>Design</w:t>
+      </w:r>
+      <w:r>
+        <w:rPr>
+          <w:rFonts w:ascii="Consolas" w:hAnsi="Consolas"/>
+          <w:noProof/>
+          <w:lang w:val="ru-RU"/>
         </w:rPr>
         <w:t>]</w:t>
       </w:r>
       <w:r>
         <w:rPr>
           <w:noProof/>
+          <w:lang w:val="ru-RU"/>
         </w:rPr>
         <w:t xml:space="preserve"> (</w:t>
       </w:r>
@@ -4873,6 +6750,9 @@
         <w:t>Дизайн на формуляр</w:t>
       </w:r>
       <w:r>
+        <w:rPr>
+          <w:lang w:val="ru-RU"/>
+        </w:rPr>
         <w:t>).</w:t>
       </w:r>
     </w:p>
@@ -5067,7 +6947,7 @@
                     <pic:cNvPicPr/>
                   </pic:nvPicPr>
                   <pic:blipFill>
-                    <a:blip r:embed="rId28"/>
+                    <a:blip r:embed="rId35"/>
                     <a:stretch>
                       <a:fillRect/>
                     </a:stretch>
@@ -5116,6 +6996,9 @@
         <w:t xml:space="preserve"> първоначално ще изглежда по този начин</w:t>
       </w:r>
       <w:r>
+        <w:rPr>
+          <w:lang w:val="ru-RU"/>
+        </w:rPr>
         <w:t>:</w:t>
       </w:r>
     </w:p>
@@ -5146,7 +7029,7 @@
                     <pic:cNvPicPr/>
                   </pic:nvPicPr>
                   <pic:blipFill>
-                    <a:blip r:embed="rId29"/>
+                    <a:blip r:embed="rId36"/>
                     <a:stretch>
                       <a:fillRect/>
                     </a:stretch>
@@ -5187,6 +7070,9 @@
         <w:t>Ако искате да добавите по</w:t>
       </w:r>
       <w:r>
+        <w:rPr>
+          <w:lang w:val="ru-RU"/>
+        </w:rPr>
         <w:t>-</w:t>
       </w:r>
       <w:r>
@@ -5232,6 +7118,9 @@
         <w:t>формуляра</w:t>
       </w:r>
       <w:r>
+        <w:rPr>
+          <w:lang w:val="ru-RU"/>
+        </w:rPr>
         <w:t xml:space="preserve">, </w:t>
       </w:r>
       <w:r>
@@ -5244,6 +7133,7 @@
         <w:rPr>
           <w:rFonts w:ascii="Consolas" w:hAnsi="Consolas"/>
           <w:noProof/>
+          <w:lang w:val="ru-RU"/>
         </w:rPr>
         <w:t>[</w:t>
       </w:r>
@@ -5254,12 +7144,15 @@
           <w:bCs/>
           <w:noProof/>
         </w:rPr>
-        <w:t>Form Layout</w:t>
+        <w:t>Form</w:t>
       </w:r>
       <w:r>
         <w:rPr>
           <w:rFonts w:ascii="Consolas" w:hAnsi="Consolas"/>
-          <w:noProof/>
+          <w:b/>
+          <w:bCs/>
+          <w:noProof/>
+          <w:lang w:val="ru-RU"/>
         </w:rPr>
         <w:t xml:space="preserve"> </w:t>
       </w:r>
@@ -5270,18 +7163,37 @@
           <w:bCs/>
           <w:noProof/>
         </w:rPr>
+        <w:t>Layout</w:t>
+      </w:r>
+      <w:r>
+        <w:rPr>
+          <w:rFonts w:ascii="Consolas" w:hAnsi="Consolas"/>
+          <w:noProof/>
+          <w:lang w:val="ru-RU"/>
+        </w:rPr>
+        <w:t xml:space="preserve"> </w:t>
+      </w:r>
+      <w:r>
+        <w:rPr>
+          <w:rFonts w:ascii="Consolas" w:hAnsi="Consolas"/>
+          <w:b/>
+          <w:bCs/>
+          <w:noProof/>
+        </w:rPr>
         <w:t>Design</w:t>
       </w:r>
       <w:r>
         <w:rPr>
           <w:rFonts w:ascii="Consolas" w:hAnsi="Consolas"/>
           <w:noProof/>
+          <w:lang w:val="ru-RU"/>
         </w:rPr>
         <w:t>]</w:t>
       </w:r>
       <w:r>
         <w:rPr>
           <w:noProof/>
+          <w:lang w:val="ru-RU"/>
         </w:rPr>
         <w:t xml:space="preserve"> </w:t>
       </w:r>
@@ -5314,6 +7226,9 @@
         <w:t>Controls</w:t>
       </w:r>
       <w:r>
+        <w:rPr>
+          <w:lang w:val="ru-RU"/>
+        </w:rPr>
         <w:t>.</w:t>
       </w:r>
     </w:p>
@@ -5345,7 +7260,7 @@
                     <pic:cNvPicPr/>
                   </pic:nvPicPr>
                   <pic:blipFill>
-                    <a:blip r:embed="rId30"/>
+                    <a:blip r:embed="rId37"/>
                     <a:stretch>
                       <a:fillRect/>
                     </a:stretch>
@@ -5423,6 +7338,9 @@
         <w:t>множество елементи</w:t>
       </w:r>
       <w:r>
+        <w:rPr>
+          <w:lang w:val="ru-RU"/>
+        </w:rPr>
         <w:t xml:space="preserve">, </w:t>
       </w:r>
       <w:r>
@@ -5454,6 +7372,9 @@
         <w:t>полезен</w:t>
       </w:r>
       <w:r>
+        <w:rPr>
+          <w:lang w:val="ru-RU"/>
+        </w:rPr>
         <w:t xml:space="preserve">, </w:t>
       </w:r>
       <w:r>
@@ -5471,6 +7392,9 @@
         <w:t>множество записи</w:t>
       </w:r>
       <w:r>
+        <w:rPr>
+          <w:lang w:val="ru-RU"/>
+        </w:rPr>
         <w:t xml:space="preserve">, </w:t>
       </w:r>
       <w:r>
@@ -5491,6 +7415,7 @@
         <w:rPr>
           <w:b/>
           <w:bCs/>
+          <w:lang w:val="ru-RU"/>
         </w:rPr>
         <w:t>-</w:t>
       </w:r>
@@ -5509,6 +7434,9 @@
         <w:t xml:space="preserve"> от лист с данни</w:t>
       </w:r>
       <w:r>
+        <w:rPr>
+          <w:lang w:val="ru-RU"/>
+        </w:rPr>
         <w:t xml:space="preserve">, </w:t>
       </w:r>
       <w:r>
@@ -5518,6 +7446,9 @@
         <w:t xml:space="preserve">можете да използвате </w:t>
       </w:r>
       <w:r>
+        <w:rPr>
+          <w:lang w:val="ru-RU"/>
+        </w:rPr>
         <w:t>"</w:t>
       </w:r>
       <w:r>
@@ -5526,21 +7457,41 @@
           <w:b/>
           <w:bCs/>
         </w:rPr>
-        <w:t>Multiple Items</w:t>
-      </w:r>
-      <w:r>
-        <w:t>"</w:t>
-      </w:r>
-      <w:r>
+        <w:t>Multiple</w:t>
+      </w:r>
+      <w:r>
+        <w:rPr>
+          <w:rFonts w:ascii="Consolas" w:hAnsi="Consolas"/>
+          <w:b/>
+          <w:bCs/>
+          <w:lang w:val="ru-RU"/>
+        </w:rPr>
         <w:t xml:space="preserve"> </w:t>
       </w:r>
       <w:r>
         <w:rPr>
+          <w:rFonts w:ascii="Consolas" w:hAnsi="Consolas"/>
+          <w:b/>
+          <w:bCs/>
+        </w:rPr>
+        <w:t>Items</w:t>
+      </w:r>
+      <w:r>
+        <w:rPr>
+          <w:lang w:val="ru-RU"/>
+        </w:rPr>
+        <w:t xml:space="preserve">" </w:t>
+      </w:r>
+      <w:r>
+        <w:rPr>
           <w:lang w:val="bg-BG"/>
         </w:rPr>
         <w:t>инструмента</w:t>
       </w:r>
       <w:r>
+        <w:rPr>
+          <w:lang w:val="ru-RU"/>
+        </w:rPr>
         <w:t>.</w:t>
       </w:r>
     </w:p>
@@ -5938,7 +7889,7 @@
                     <pic:cNvPicPr/>
                   </pic:nvPicPr>
                   <pic:blipFill>
-                    <a:blip r:embed="rId31"/>
+                    <a:blip r:embed="rId38"/>
                     <a:stretch>
                       <a:fillRect/>
                     </a:stretch>
@@ -5984,6 +7935,7 @@
       <w:r>
         <w:rPr>
           <w:rFonts w:cstheme="minorHAnsi"/>
+          <w:lang w:val="ru-RU"/>
         </w:rPr>
         <w:t xml:space="preserve"> </w:t>
       </w:r>
@@ -5998,11 +7950,18 @@
         <w:rPr>
           <w:rFonts w:cstheme="minorHAnsi"/>
         </w:rPr>
-        <w:t xml:space="preserve">Layout </w:t>
+        <w:t>Layout</w:t>
       </w:r>
       <w:r>
         <w:rPr>
           <w:rFonts w:cstheme="minorHAnsi"/>
+          <w:lang w:val="ru-RU"/>
+        </w:rPr>
+        <w:t xml:space="preserve"> </w:t>
+      </w:r>
+      <w:r>
+        <w:rPr>
+          <w:rFonts w:cstheme="minorHAnsi"/>
           <w:lang w:val="bg-BG"/>
         </w:rPr>
         <w:t>изглед</w:t>
@@ -6010,6 +7969,7 @@
       <w:r>
         <w:rPr>
           <w:rFonts w:cstheme="minorHAnsi"/>
+          <w:lang w:val="ru-RU"/>
         </w:rPr>
         <w:t xml:space="preserve">. </w:t>
       </w:r>
@@ -6064,6 +8024,7 @@
       <w:r>
         <w:rPr>
           <w:rFonts w:cstheme="minorHAnsi"/>
+          <w:lang w:val="ru-RU"/>
         </w:rPr>
         <w:t xml:space="preserve">, </w:t>
       </w:r>
@@ -6093,6 +8054,7 @@
       <w:r>
         <w:rPr>
           <w:rFonts w:cstheme="minorHAnsi"/>
+          <w:lang w:val="ru-RU"/>
         </w:rPr>
         <w:t xml:space="preserve">. </w:t>
       </w:r>
@@ -6106,6 +8068,7 @@
       <w:r>
         <w:rPr>
           <w:rFonts w:cstheme="minorHAnsi"/>
+          <w:lang w:val="ru-RU"/>
         </w:rPr>
         <w:t xml:space="preserve">, </w:t>
       </w:r>
@@ -6160,6 +8123,7 @@
       <w:r>
         <w:rPr>
           <w:rFonts w:cstheme="minorHAnsi"/>
+          <w:lang w:val="ru-RU"/>
         </w:rPr>
         <w:t xml:space="preserve">, </w:t>
       </w:r>
@@ -6189,6 +8153,7 @@
       <w:r>
         <w:rPr>
           <w:rFonts w:cstheme="minorHAnsi"/>
+          <w:lang w:val="ru-RU"/>
         </w:rPr>
         <w:t>.</w:t>
       </w:r>
@@ -6222,7 +8187,7 @@
                     <pic:cNvPicPr/>
                   </pic:nvPicPr>
                   <pic:blipFill>
-                    <a:blip r:embed="rId32"/>
+                    <a:blip r:embed="rId39"/>
                     <a:stretch>
                       <a:fillRect/>
                     </a:stretch>
@@ -6251,152 +8216,86 @@
       </w:r>
     </w:p>
     <w:p>
-      <w:proofErr w:type="spellStart"/>
-      <w:r>
-        <w:t>Разгледайте</w:t>
-      </w:r>
-      <w:proofErr w:type="spellEnd"/>
-      <w:r>
-        <w:t xml:space="preserve"> </w:t>
-      </w:r>
-      <w:proofErr w:type="spellStart"/>
-      <w:r>
-        <w:t>други</w:t>
-      </w:r>
-      <w:proofErr w:type="spellEnd"/>
-      <w:r>
-        <w:t xml:space="preserve"> </w:t>
-      </w:r>
-      <w:proofErr w:type="spellStart"/>
-      <w:r>
-        <w:t>функции</w:t>
-      </w:r>
-      <w:proofErr w:type="spellEnd"/>
-      <w:r>
+      <w:pPr>
+        <w:rPr>
+          <w:lang w:val="ru-RU"/>
+        </w:rPr>
+      </w:pPr>
+      <w:r>
+        <w:rPr>
+          <w:lang w:val="ru-RU"/>
+        </w:rPr>
+        <w:t xml:space="preserve">Разгледайте други функции, засягащи </w:t>
+      </w:r>
+      <w:r>
+        <w:rPr>
+          <w:b/>
+          <w:bCs/>
+          <w:lang w:val="ru-RU"/>
+        </w:rPr>
+        <w:t>дизайна</w:t>
+      </w:r>
+      <w:r>
+        <w:rPr>
+          <w:lang w:val="ru-RU"/>
+        </w:rPr>
         <w:t xml:space="preserve">, </w:t>
       </w:r>
-      <w:proofErr w:type="spellStart"/>
-      <w:r>
-        <w:t>засягащи</w:t>
-      </w:r>
-      <w:proofErr w:type="spellEnd"/>
-      <w:r>
-        <w:t xml:space="preserve"> </w:t>
-      </w:r>
-      <w:proofErr w:type="spellStart"/>
-      <w:r>
-        <w:rPr>
-          <w:b/>
-          <w:bCs/>
-        </w:rPr>
-        <w:t>дизайна</w:t>
-      </w:r>
-      <w:proofErr w:type="spellEnd"/>
-      <w:r>
-        <w:t xml:space="preserve">, </w:t>
-      </w:r>
-      <w:proofErr w:type="spellStart"/>
-      <w:r>
-        <w:rPr>
-          <w:b/>
-          <w:bCs/>
+      <w:r>
+        <w:rPr>
+          <w:b/>
+          <w:bCs/>
+          <w:lang w:val="ru-RU"/>
         </w:rPr>
         <w:t>наредбата</w:t>
       </w:r>
-      <w:proofErr w:type="spellEnd"/>
-      <w:r>
+      <w:r>
+        <w:rPr>
+          <w:lang w:val="ru-RU"/>
+        </w:rPr>
         <w:t xml:space="preserve"> и </w:t>
       </w:r>
-      <w:proofErr w:type="spellStart"/>
-      <w:r>
-        <w:rPr>
-          <w:b/>
-          <w:bCs/>
+      <w:r>
+        <w:rPr>
+          <w:b/>
+          <w:bCs/>
+          <w:lang w:val="ru-RU"/>
         </w:rPr>
         <w:t>филтрацията</w:t>
       </w:r>
-      <w:proofErr w:type="spellEnd"/>
-      <w:r>
-        <w:t xml:space="preserve"> </w:t>
-      </w:r>
-      <w:proofErr w:type="spellStart"/>
-      <w:r>
-        <w:t>на</w:t>
-      </w:r>
-      <w:proofErr w:type="spellEnd"/>
-      <w:r>
-        <w:t xml:space="preserve"> </w:t>
-      </w:r>
-      <w:proofErr w:type="spellStart"/>
-      <w:r>
-        <w:t>нашия</w:t>
-      </w:r>
-      <w:proofErr w:type="spellEnd"/>
-      <w:r>
-        <w:t xml:space="preserve"> </w:t>
-      </w:r>
-      <w:proofErr w:type="spellStart"/>
-      <w:r>
-        <w:rPr>
-          <w:b/>
-          <w:bCs/>
+      <w:r>
+        <w:rPr>
+          <w:lang w:val="ru-RU"/>
+        </w:rPr>
+        <w:t xml:space="preserve"> на нашия </w:t>
+      </w:r>
+      <w:r>
+        <w:rPr>
+          <w:b/>
+          <w:bCs/>
+          <w:lang w:val="ru-RU"/>
         </w:rPr>
         <w:t>отчет</w:t>
       </w:r>
-      <w:proofErr w:type="spellEnd"/>
-      <w:r>
+      <w:r>
+        <w:rPr>
+          <w:lang w:val="ru-RU"/>
+        </w:rPr>
         <w:t>.</w:t>
       </w:r>
     </w:p>
     <w:p>
-      <w:proofErr w:type="spellStart"/>
-      <w:r>
+      <w:pPr>
+        <w:rPr>
+          <w:lang w:val="ru-RU"/>
+        </w:rPr>
+      </w:pPr>
+      <w:r>
+        <w:rPr>
+          <w:lang w:val="ru-RU"/>
+        </w:rPr>
         <w:lastRenderedPageBreak/>
-        <w:t>Повече</w:t>
-      </w:r>
-      <w:proofErr w:type="spellEnd"/>
-      <w:r>
-        <w:t xml:space="preserve"> </w:t>
-      </w:r>
-      <w:proofErr w:type="spellStart"/>
-      <w:r>
-        <w:t>информация</w:t>
-      </w:r>
-      <w:proofErr w:type="spellEnd"/>
-      <w:r>
-        <w:t xml:space="preserve"> </w:t>
-      </w:r>
-      <w:proofErr w:type="spellStart"/>
-      <w:r>
-        <w:t>можете</w:t>
-      </w:r>
-      <w:proofErr w:type="spellEnd"/>
-      <w:r>
-        <w:t xml:space="preserve"> </w:t>
-      </w:r>
-      <w:proofErr w:type="spellStart"/>
-      <w:r>
-        <w:t>да</w:t>
-      </w:r>
-      <w:proofErr w:type="spellEnd"/>
-      <w:r>
-        <w:t xml:space="preserve"> </w:t>
-      </w:r>
-      <w:proofErr w:type="spellStart"/>
-      <w:r>
-        <w:t>намерите</w:t>
-      </w:r>
-      <w:proofErr w:type="spellEnd"/>
-      <w:r>
-        <w:t xml:space="preserve"> </w:t>
-      </w:r>
-      <w:proofErr w:type="spellStart"/>
-      <w:r>
-        <w:t>тук</w:t>
-      </w:r>
-      <w:proofErr w:type="spellEnd"/>
-      <w:r>
-        <w:t>:</w:t>
+        <w:t>Повече информация можете да намерите тук:</w:t>
       </w:r>
     </w:p>
     <w:p>
@@ -6406,41 +8305,245 @@
           <w:ilvl w:val="0"/>
           <w:numId w:val="8"/>
         </w:numPr>
-      </w:pPr>
-      <w:proofErr w:type="spellStart"/>
-      <w:r>
-        <w:rPr>
-          <w:b/>
-          <w:bCs/>
+        <w:rPr>
+          <w:lang w:val="ru-RU"/>
+        </w:rPr>
+      </w:pPr>
+      <w:r>
+        <w:rPr>
+          <w:b/>
+          <w:bCs/>
+          <w:lang w:val="ru-RU"/>
         </w:rPr>
         <w:t>Дизайн</w:t>
       </w:r>
-      <w:proofErr w:type="spellEnd"/>
-      <w:r>
-        <w:t xml:space="preserve"> </w:t>
-      </w:r>
-      <w:proofErr w:type="spellStart"/>
-      <w:r>
-        <w:t>на</w:t>
-      </w:r>
-      <w:proofErr w:type="spellEnd"/>
-      <w:r>
-        <w:t xml:space="preserve"> </w:t>
-      </w:r>
-      <w:proofErr w:type="spellStart"/>
-      <w:r>
-        <w:t>отчет</w:t>
-      </w:r>
-      <w:proofErr w:type="spellEnd"/>
-      <w:r>
-        <w:t xml:space="preserve">: </w:t>
-      </w:r>
-      <w:hyperlink r:id="rId33" w:history="1">
+      <w:r>
+        <w:rPr>
+          <w:lang w:val="ru-RU"/>
+        </w:rPr>
+        <w:t xml:space="preserve"> на отчет: </w:t>
+      </w:r>
+      <w:hyperlink r:id="rId40" w:history="1">
         <w:r>
           <w:rPr>
             <w:rStyle w:val="Hyperlink"/>
           </w:rPr>
-          <w:t>https://support.microsoft.com/en-au/office/guide-to-designing-reports-876a6d27-59aa-467a-8240-ee6e01597291</w:t>
+          <w:t>https</w:t>
+        </w:r>
+        <w:r>
+          <w:rPr>
+            <w:rStyle w:val="Hyperlink"/>
+            <w:lang w:val="ru-RU"/>
+          </w:rPr>
+          <w:t>://</w:t>
+        </w:r>
+        <w:r>
+          <w:rPr>
+            <w:rStyle w:val="Hyperlink"/>
+          </w:rPr>
+          <w:t>support</w:t>
+        </w:r>
+        <w:r>
+          <w:rPr>
+            <w:rStyle w:val="Hyperlink"/>
+            <w:lang w:val="ru-RU"/>
+          </w:rPr>
+          <w:t>.</w:t>
+        </w:r>
+        <w:r>
+          <w:rPr>
+            <w:rStyle w:val="Hyperlink"/>
+          </w:rPr>
+          <w:t>microsoft</w:t>
+        </w:r>
+        <w:r>
+          <w:rPr>
+            <w:rStyle w:val="Hyperlink"/>
+            <w:lang w:val="ru-RU"/>
+          </w:rPr>
+          <w:t>.</w:t>
+        </w:r>
+        <w:r>
+          <w:rPr>
+            <w:rStyle w:val="Hyperlink"/>
+          </w:rPr>
+          <w:t>com</w:t>
+        </w:r>
+        <w:r>
+          <w:rPr>
+            <w:rStyle w:val="Hyperlink"/>
+            <w:lang w:val="ru-RU"/>
+          </w:rPr>
+          <w:t>/</w:t>
+        </w:r>
+        <w:r>
+          <w:rPr>
+            <w:rStyle w:val="Hyperlink"/>
+          </w:rPr>
+          <w:t>en</w:t>
+        </w:r>
+        <w:r>
+          <w:rPr>
+            <w:rStyle w:val="Hyperlink"/>
+            <w:lang w:val="ru-RU"/>
+          </w:rPr>
+          <w:t>-</w:t>
+        </w:r>
+        <w:r>
+          <w:rPr>
+            <w:rStyle w:val="Hyperlink"/>
+          </w:rPr>
+          <w:t>au</w:t>
+        </w:r>
+        <w:r>
+          <w:rPr>
+            <w:rStyle w:val="Hyperlink"/>
+            <w:lang w:val="ru-RU"/>
+          </w:rPr>
+          <w:t>/</w:t>
+        </w:r>
+        <w:r>
+          <w:rPr>
+            <w:rStyle w:val="Hyperlink"/>
+          </w:rPr>
+          <w:t>office</w:t>
+        </w:r>
+        <w:r>
+          <w:rPr>
+            <w:rStyle w:val="Hyperlink"/>
+            <w:lang w:val="ru-RU"/>
+          </w:rPr>
+          <w:t>/</w:t>
+        </w:r>
+        <w:r>
+          <w:rPr>
+            <w:rStyle w:val="Hyperlink"/>
+          </w:rPr>
+          <w:t>guide</w:t>
+        </w:r>
+        <w:r>
+          <w:rPr>
+            <w:rStyle w:val="Hyperlink"/>
+            <w:lang w:val="ru-RU"/>
+          </w:rPr>
+          <w:t>-</w:t>
+        </w:r>
+        <w:r>
+          <w:rPr>
+            <w:rStyle w:val="Hyperlink"/>
+          </w:rPr>
+          <w:t>to</w:t>
+        </w:r>
+        <w:r>
+          <w:rPr>
+            <w:rStyle w:val="Hyperlink"/>
+            <w:lang w:val="ru-RU"/>
+          </w:rPr>
+          <w:t>-</w:t>
+        </w:r>
+        <w:r>
+          <w:rPr>
+            <w:rStyle w:val="Hyperlink"/>
+          </w:rPr>
+          <w:t>designing</w:t>
+        </w:r>
+        <w:r>
+          <w:rPr>
+            <w:rStyle w:val="Hyperlink"/>
+            <w:lang w:val="ru-RU"/>
+          </w:rPr>
+          <w:t>-</w:t>
+        </w:r>
+        <w:r>
+          <w:rPr>
+            <w:rStyle w:val="Hyperlink"/>
+          </w:rPr>
+          <w:t>reports</w:t>
+        </w:r>
+        <w:r>
+          <w:rPr>
+            <w:rStyle w:val="Hyperlink"/>
+            <w:lang w:val="ru-RU"/>
+          </w:rPr>
+          <w:t>-876</w:t>
+        </w:r>
+        <w:r>
+          <w:rPr>
+            <w:rStyle w:val="Hyperlink"/>
+          </w:rPr>
+          <w:t>a</w:t>
+        </w:r>
+        <w:r>
+          <w:rPr>
+            <w:rStyle w:val="Hyperlink"/>
+            <w:lang w:val="ru-RU"/>
+          </w:rPr>
+          <w:t>6</w:t>
+        </w:r>
+        <w:r>
+          <w:rPr>
+            <w:rStyle w:val="Hyperlink"/>
+          </w:rPr>
+          <w:t>d</w:t>
+        </w:r>
+        <w:r>
+          <w:rPr>
+            <w:rStyle w:val="Hyperlink"/>
+            <w:lang w:val="ru-RU"/>
+          </w:rPr>
+          <w:t>27-59</w:t>
+        </w:r>
+        <w:r>
+          <w:rPr>
+            <w:rStyle w:val="Hyperlink"/>
+          </w:rPr>
+          <w:t>aa</w:t>
+        </w:r>
+        <w:r>
+          <w:rPr>
+            <w:rStyle w:val="Hyperlink"/>
+            <w:lang w:val="ru-RU"/>
+          </w:rPr>
+          <w:t>-467</w:t>
+        </w:r>
+        <w:r>
+          <w:rPr>
+            <w:rStyle w:val="Hyperlink"/>
+          </w:rPr>
+          <w:t>a</w:t>
+        </w:r>
+        <w:r>
+          <w:rPr>
+            <w:rStyle w:val="Hyperlink"/>
+            <w:lang w:val="ru-RU"/>
+          </w:rPr>
+          <w:t>-8240-</w:t>
+        </w:r>
+        <w:r>
+          <w:rPr>
+            <w:rStyle w:val="Hyperlink"/>
+          </w:rPr>
+          <w:t>ee</w:t>
+        </w:r>
+        <w:r>
+          <w:rPr>
+            <w:rStyle w:val="Hyperlink"/>
+            <w:lang w:val="ru-RU"/>
+          </w:rPr>
+          <w:t>6</w:t>
+        </w:r>
+        <w:r>
+          <w:rPr>
+            <w:rStyle w:val="Hyperlink"/>
+          </w:rPr>
+          <w:t>e</w:t>
+        </w:r>
+        <w:r>
+          <w:rPr>
+            <w:rStyle w:val="Hyperlink"/>
+            <w:lang w:val="ru-RU"/>
+          </w:rPr>
+          <w:t>01597291</w:t>
         </w:r>
       </w:hyperlink>
     </w:p>
@@ -6451,49 +8554,349 @@
           <w:ilvl w:val="0"/>
           <w:numId w:val="8"/>
         </w:numPr>
-      </w:pPr>
-      <w:proofErr w:type="spellStart"/>
-      <w:r>
-        <w:rPr>
-          <w:b/>
-          <w:bCs/>
+        <w:rPr>
+          <w:lang w:val="ru-RU"/>
+        </w:rPr>
+      </w:pPr>
+      <w:r>
+        <w:rPr>
+          <w:b/>
+          <w:bCs/>
+          <w:lang w:val="ru-RU"/>
         </w:rPr>
         <w:t>Сортиране</w:t>
       </w:r>
-      <w:proofErr w:type="spellEnd"/>
-      <w:r>
-        <w:t xml:space="preserve"> </w:t>
-      </w:r>
-      <w:proofErr w:type="spellStart"/>
-      <w:r>
-        <w:t>на</w:t>
-      </w:r>
-      <w:proofErr w:type="spellEnd"/>
-      <w:r>
-        <w:t xml:space="preserve"> </w:t>
-      </w:r>
-      <w:proofErr w:type="spellStart"/>
-      <w:r>
-        <w:t>записи</w:t>
-      </w:r>
-      <w:proofErr w:type="spellEnd"/>
-      <w:r>
-        <w:t xml:space="preserve"> в </w:t>
-      </w:r>
-      <w:proofErr w:type="spellStart"/>
-      <w:r>
-        <w:t>отчет</w:t>
-      </w:r>
-      <w:proofErr w:type="spellEnd"/>
-      <w:r>
-        <w:t xml:space="preserve">: </w:t>
-      </w:r>
-      <w:hyperlink r:id="rId34" w:anchor="bm3" w:history="1">
+      <w:r>
+        <w:rPr>
+          <w:lang w:val="ru-RU"/>
+        </w:rPr>
+        <w:t xml:space="preserve"> на записи в отчет: </w:t>
+      </w:r>
+      <w:hyperlink r:id="rId41" w:anchor="bm3" w:history="1">
         <w:r>
           <w:rPr>
             <w:rStyle w:val="Hyperlink"/>
           </w:rPr>
-          <w:t>https://support.microsoft.com/en-au/office/save-a-sort-order-with-a-table-query-form-or-report-4f255441-7326-486a-97ad-7760e8b0880b#bm3</w:t>
+          <w:t>https</w:t>
+        </w:r>
+        <w:r>
+          <w:rPr>
+            <w:rStyle w:val="Hyperlink"/>
+            <w:lang w:val="ru-RU"/>
+          </w:rPr>
+          <w:t>://</w:t>
+        </w:r>
+        <w:r>
+          <w:rPr>
+            <w:rStyle w:val="Hyperlink"/>
+          </w:rPr>
+          <w:t>support</w:t>
+        </w:r>
+        <w:r>
+          <w:rPr>
+            <w:rStyle w:val="Hyperlink"/>
+            <w:lang w:val="ru-RU"/>
+          </w:rPr>
+          <w:t>.</w:t>
+        </w:r>
+        <w:r>
+          <w:rPr>
+            <w:rStyle w:val="Hyperlink"/>
+          </w:rPr>
+          <w:t>microsoft</w:t>
+        </w:r>
+        <w:r>
+          <w:rPr>
+            <w:rStyle w:val="Hyperlink"/>
+            <w:lang w:val="ru-RU"/>
+          </w:rPr>
+          <w:t>.</w:t>
+        </w:r>
+        <w:r>
+          <w:rPr>
+            <w:rStyle w:val="Hyperlink"/>
+          </w:rPr>
+          <w:t>com</w:t>
+        </w:r>
+        <w:r>
+          <w:rPr>
+            <w:rStyle w:val="Hyperlink"/>
+            <w:lang w:val="ru-RU"/>
+          </w:rPr>
+          <w:t>/</w:t>
+        </w:r>
+        <w:r>
+          <w:rPr>
+            <w:rStyle w:val="Hyperlink"/>
+          </w:rPr>
+          <w:t>en</w:t>
+        </w:r>
+        <w:r>
+          <w:rPr>
+            <w:rStyle w:val="Hyperlink"/>
+            <w:lang w:val="ru-RU"/>
+          </w:rPr>
+          <w:t>-</w:t>
+        </w:r>
+        <w:r>
+          <w:rPr>
+            <w:rStyle w:val="Hyperlink"/>
+          </w:rPr>
+          <w:t>au</w:t>
+        </w:r>
+        <w:r>
+          <w:rPr>
+            <w:rStyle w:val="Hyperlink"/>
+            <w:lang w:val="ru-RU"/>
+          </w:rPr>
+          <w:t>/</w:t>
+        </w:r>
+        <w:r>
+          <w:rPr>
+            <w:rStyle w:val="Hyperlink"/>
+          </w:rPr>
+          <w:t>office</w:t>
+        </w:r>
+        <w:r>
+          <w:rPr>
+            <w:rStyle w:val="Hyperlink"/>
+            <w:lang w:val="ru-RU"/>
+          </w:rPr>
+          <w:t>/</w:t>
+        </w:r>
+        <w:r>
+          <w:rPr>
+            <w:rStyle w:val="Hyperlink"/>
+          </w:rPr>
+          <w:t>save</w:t>
+        </w:r>
+        <w:r>
+          <w:rPr>
+            <w:rStyle w:val="Hyperlink"/>
+            <w:lang w:val="ru-RU"/>
+          </w:rPr>
+          <w:t>-</w:t>
+        </w:r>
+        <w:r>
+          <w:rPr>
+            <w:rStyle w:val="Hyperlink"/>
+          </w:rPr>
+          <w:t>a</w:t>
+        </w:r>
+        <w:r>
+          <w:rPr>
+            <w:rStyle w:val="Hyperlink"/>
+            <w:lang w:val="ru-RU"/>
+          </w:rPr>
+          <w:t>-</w:t>
+        </w:r>
+        <w:r>
+          <w:rPr>
+            <w:rStyle w:val="Hyperlink"/>
+          </w:rPr>
+          <w:t>sort</w:t>
+        </w:r>
+        <w:r>
+          <w:rPr>
+            <w:rStyle w:val="Hyperlink"/>
+            <w:lang w:val="ru-RU"/>
+          </w:rPr>
+          <w:t>-</w:t>
+        </w:r>
+        <w:r>
+          <w:rPr>
+            <w:rStyle w:val="Hyperlink"/>
+          </w:rPr>
+          <w:t>order</w:t>
+        </w:r>
+        <w:r>
+          <w:rPr>
+            <w:rStyle w:val="Hyperlink"/>
+            <w:lang w:val="ru-RU"/>
+          </w:rPr>
+          <w:t>-</w:t>
+        </w:r>
+        <w:r>
+          <w:rPr>
+            <w:rStyle w:val="Hyperlink"/>
+          </w:rPr>
+          <w:t>with</w:t>
+        </w:r>
+        <w:r>
+          <w:rPr>
+            <w:rStyle w:val="Hyperlink"/>
+            <w:lang w:val="ru-RU"/>
+          </w:rPr>
+          <w:t>-</w:t>
+        </w:r>
+        <w:r>
+          <w:rPr>
+            <w:rStyle w:val="Hyperlink"/>
+          </w:rPr>
+          <w:t>a</w:t>
+        </w:r>
+        <w:r>
+          <w:rPr>
+            <w:rStyle w:val="Hyperlink"/>
+            <w:lang w:val="ru-RU"/>
+          </w:rPr>
+          <w:t>-</w:t>
+        </w:r>
+        <w:r>
+          <w:rPr>
+            <w:rStyle w:val="Hyperlink"/>
+          </w:rPr>
+          <w:t>table</w:t>
+        </w:r>
+        <w:r>
+          <w:rPr>
+            <w:rStyle w:val="Hyperlink"/>
+            <w:lang w:val="ru-RU"/>
+          </w:rPr>
+          <w:t>-</w:t>
+        </w:r>
+        <w:r>
+          <w:rPr>
+            <w:rStyle w:val="Hyperlink"/>
+          </w:rPr>
+          <w:t>query</w:t>
+        </w:r>
+        <w:r>
+          <w:rPr>
+            <w:rStyle w:val="Hyperlink"/>
+            <w:lang w:val="ru-RU"/>
+          </w:rPr>
+          <w:t>-</w:t>
+        </w:r>
+        <w:r>
+          <w:rPr>
+            <w:rStyle w:val="Hyperlink"/>
+          </w:rPr>
+          <w:t>form</w:t>
+        </w:r>
+        <w:r>
+          <w:rPr>
+            <w:rStyle w:val="Hyperlink"/>
+            <w:lang w:val="ru-RU"/>
+          </w:rPr>
+          <w:t>-</w:t>
+        </w:r>
+        <w:r>
+          <w:rPr>
+            <w:rStyle w:val="Hyperlink"/>
+          </w:rPr>
+          <w:t>or</w:t>
+        </w:r>
+        <w:r>
+          <w:rPr>
+            <w:rStyle w:val="Hyperlink"/>
+            <w:lang w:val="ru-RU"/>
+          </w:rPr>
+          <w:t>-</w:t>
+        </w:r>
+        <w:r>
+          <w:rPr>
+            <w:rStyle w:val="Hyperlink"/>
+          </w:rPr>
+          <w:t>report</w:t>
+        </w:r>
+        <w:r>
+          <w:rPr>
+            <w:rStyle w:val="Hyperlink"/>
+            <w:lang w:val="ru-RU"/>
+          </w:rPr>
+          <w:t>-4</w:t>
+        </w:r>
+        <w:r>
+          <w:rPr>
+            <w:rStyle w:val="Hyperlink"/>
+          </w:rPr>
+          <w:t>f</w:t>
+        </w:r>
+        <w:r>
+          <w:rPr>
+            <w:rStyle w:val="Hyperlink"/>
+            <w:lang w:val="ru-RU"/>
+          </w:rPr>
+          <w:t>255441-7326-486</w:t>
+        </w:r>
+        <w:r>
+          <w:rPr>
+            <w:rStyle w:val="Hyperlink"/>
+          </w:rPr>
+          <w:t>a</w:t>
+        </w:r>
+        <w:r>
+          <w:rPr>
+            <w:rStyle w:val="Hyperlink"/>
+            <w:lang w:val="ru-RU"/>
+          </w:rPr>
+          <w:t>-97</w:t>
+        </w:r>
+        <w:r>
+          <w:rPr>
+            <w:rStyle w:val="Hyperlink"/>
+          </w:rPr>
+          <w:t>ad</w:t>
+        </w:r>
+        <w:r>
+          <w:rPr>
+            <w:rStyle w:val="Hyperlink"/>
+            <w:lang w:val="ru-RU"/>
+          </w:rPr>
+          <w:t>-7760</w:t>
+        </w:r>
+        <w:r>
+          <w:rPr>
+            <w:rStyle w:val="Hyperlink"/>
+          </w:rPr>
+          <w:t>e</w:t>
+        </w:r>
+        <w:r>
+          <w:rPr>
+            <w:rStyle w:val="Hyperlink"/>
+            <w:lang w:val="ru-RU"/>
+          </w:rPr>
+          <w:t>8</w:t>
+        </w:r>
+        <w:r>
+          <w:rPr>
+            <w:rStyle w:val="Hyperlink"/>
+          </w:rPr>
+          <w:t>b</w:t>
+        </w:r>
+        <w:r>
+          <w:rPr>
+            <w:rStyle w:val="Hyperlink"/>
+            <w:lang w:val="ru-RU"/>
+          </w:rPr>
+          <w:t>0880</w:t>
+        </w:r>
+        <w:r>
+          <w:rPr>
+            <w:rStyle w:val="Hyperlink"/>
+          </w:rPr>
+          <w:t>b</w:t>
+        </w:r>
+        <w:r>
+          <w:rPr>
+            <w:rStyle w:val="Hyperlink"/>
+            <w:lang w:val="ru-RU"/>
+          </w:rPr>
+          <w:t>#</w:t>
+        </w:r>
+        <w:r>
+          <w:rPr>
+            <w:rStyle w:val="Hyperlink"/>
+          </w:rPr>
+          <w:t>bm</w:t>
+        </w:r>
+        <w:r>
+          <w:rPr>
+            <w:rStyle w:val="Hyperlink"/>
+            <w:lang w:val="ru-RU"/>
+          </w:rPr>
+          <w:t>3</w:t>
         </w:r>
       </w:hyperlink>
     </w:p>
@@ -6504,53 +8907,294 @@
           <w:ilvl w:val="0"/>
           <w:numId w:val="8"/>
         </w:numPr>
-      </w:pPr>
-      <w:proofErr w:type="spellStart"/>
-      <w:r>
-        <w:rPr>
-          <w:b/>
-          <w:bCs/>
+        <w:rPr>
+          <w:lang w:val="ru-RU"/>
+        </w:rPr>
+      </w:pPr>
+      <w:r>
+        <w:rPr>
+          <w:b/>
+          <w:bCs/>
+          <w:lang w:val="ru-RU"/>
         </w:rPr>
         <w:t>Филтриране</w:t>
       </w:r>
-      <w:proofErr w:type="spellEnd"/>
-      <w:r>
-        <w:t xml:space="preserve"> </w:t>
-      </w:r>
-      <w:proofErr w:type="spellStart"/>
-      <w:r>
-        <w:t>на</w:t>
-      </w:r>
-      <w:proofErr w:type="spellEnd"/>
-      <w:r>
-        <w:t xml:space="preserve"> </w:t>
-      </w:r>
-      <w:proofErr w:type="spellStart"/>
-      <w:r>
-        <w:t>записи</w:t>
-      </w:r>
-      <w:proofErr w:type="spellEnd"/>
-      <w:r>
-        <w:t xml:space="preserve"> в </w:t>
-      </w:r>
-      <w:proofErr w:type="spellStart"/>
-      <w:r>
-        <w:t>отчет</w:t>
-      </w:r>
-      <w:proofErr w:type="spellEnd"/>
-      <w:r>
-        <w:t xml:space="preserve">: </w:t>
+      <w:r>
+        <w:rPr>
+          <w:lang w:val="ru-RU"/>
+        </w:rPr>
+        <w:t xml:space="preserve"> на записи в отчет: </w:t>
       </w:r>
       <w:r>
         <w:rPr>
           <w:rStyle w:val="Hyperlink"/>
         </w:rPr>
-        <w:t>https://support.microsoft.com/en-gb/office/filter-data-in-a-report-d4da9e93-6527-4ad7-9ae1-e0f2fe424eeb</w:t>
+        <w:t>https</w:t>
+      </w:r>
+      <w:r>
+        <w:rPr>
+          <w:rStyle w:val="Hyperlink"/>
+          <w:lang w:val="ru-RU"/>
+        </w:rPr>
+        <w:t>://</w:t>
+      </w:r>
+      <w:r>
+        <w:rPr>
+          <w:rStyle w:val="Hyperlink"/>
+        </w:rPr>
+        <w:t>support</w:t>
+      </w:r>
+      <w:r>
+        <w:rPr>
+          <w:rStyle w:val="Hyperlink"/>
+          <w:lang w:val="ru-RU"/>
+        </w:rPr>
+        <w:t>.</w:t>
+      </w:r>
+      <w:r>
+        <w:rPr>
+          <w:rStyle w:val="Hyperlink"/>
+        </w:rPr>
+        <w:t>microsoft</w:t>
+      </w:r>
+      <w:r>
+        <w:rPr>
+          <w:rStyle w:val="Hyperlink"/>
+          <w:lang w:val="ru-RU"/>
+        </w:rPr>
+        <w:t>.</w:t>
+      </w:r>
+      <w:r>
+        <w:rPr>
+          <w:rStyle w:val="Hyperlink"/>
+        </w:rPr>
+        <w:t>com</w:t>
+      </w:r>
+      <w:r>
+        <w:rPr>
+          <w:rStyle w:val="Hyperlink"/>
+          <w:lang w:val="ru-RU"/>
+        </w:rPr>
+        <w:t>/</w:t>
+      </w:r>
+      <w:r>
+        <w:rPr>
+          <w:rStyle w:val="Hyperlink"/>
+        </w:rPr>
+        <w:t>en</w:t>
+      </w:r>
+      <w:r>
+        <w:rPr>
+          <w:rStyle w:val="Hyperlink"/>
+          <w:lang w:val="ru-RU"/>
+        </w:rPr>
+        <w:t>-</w:t>
+      </w:r>
+      <w:r>
+        <w:rPr>
+          <w:rStyle w:val="Hyperlink"/>
+        </w:rPr>
+        <w:t>gb</w:t>
+      </w:r>
+      <w:r>
+        <w:rPr>
+          <w:rStyle w:val="Hyperlink"/>
+          <w:lang w:val="ru-RU"/>
+        </w:rPr>
+        <w:t>/</w:t>
+      </w:r>
+      <w:r>
+        <w:rPr>
+          <w:rStyle w:val="Hyperlink"/>
+        </w:rPr>
+        <w:t>office</w:t>
+      </w:r>
+      <w:r>
+        <w:rPr>
+          <w:rStyle w:val="Hyperlink"/>
+          <w:lang w:val="ru-RU"/>
+        </w:rPr>
+        <w:t>/</w:t>
+      </w:r>
+      <w:r>
+        <w:rPr>
+          <w:rStyle w:val="Hyperlink"/>
+        </w:rPr>
+        <w:t>filter</w:t>
+      </w:r>
+      <w:r>
+        <w:rPr>
+          <w:rStyle w:val="Hyperlink"/>
+          <w:lang w:val="ru-RU"/>
+        </w:rPr>
+        <w:t>-</w:t>
+      </w:r>
+      <w:r>
+        <w:rPr>
+          <w:rStyle w:val="Hyperlink"/>
+        </w:rPr>
+        <w:t>data</w:t>
+      </w:r>
+      <w:r>
+        <w:rPr>
+          <w:rStyle w:val="Hyperlink"/>
+          <w:lang w:val="ru-RU"/>
+        </w:rPr>
+        <w:t>-</w:t>
+      </w:r>
+      <w:r>
+        <w:rPr>
+          <w:rStyle w:val="Hyperlink"/>
+        </w:rPr>
+        <w:t>in</w:t>
+      </w:r>
+      <w:r>
+        <w:rPr>
+          <w:rStyle w:val="Hyperlink"/>
+          <w:lang w:val="ru-RU"/>
+        </w:rPr>
+        <w:t>-</w:t>
+      </w:r>
+      <w:r>
+        <w:rPr>
+          <w:rStyle w:val="Hyperlink"/>
+        </w:rPr>
+        <w:t>a</w:t>
+      </w:r>
+      <w:r>
+        <w:rPr>
+          <w:rStyle w:val="Hyperlink"/>
+          <w:lang w:val="ru-RU"/>
+        </w:rPr>
+        <w:t>-</w:t>
+      </w:r>
+      <w:r>
+        <w:rPr>
+          <w:rStyle w:val="Hyperlink"/>
+        </w:rPr>
+        <w:t>report</w:t>
+      </w:r>
+      <w:r>
+        <w:rPr>
+          <w:rStyle w:val="Hyperlink"/>
+          <w:lang w:val="ru-RU"/>
+        </w:rPr>
+        <w:t>-</w:t>
+      </w:r>
+      <w:r>
+        <w:rPr>
+          <w:rStyle w:val="Hyperlink"/>
+        </w:rPr>
+        <w:t>d</w:t>
+      </w:r>
+      <w:r>
+        <w:rPr>
+          <w:rStyle w:val="Hyperlink"/>
+          <w:lang w:val="ru-RU"/>
+        </w:rPr>
+        <w:t>4</w:t>
+      </w:r>
+      <w:r>
+        <w:rPr>
+          <w:rStyle w:val="Hyperlink"/>
+        </w:rPr>
+        <w:t>da</w:t>
+      </w:r>
+      <w:r>
+        <w:rPr>
+          <w:rStyle w:val="Hyperlink"/>
+          <w:lang w:val="ru-RU"/>
+        </w:rPr>
+        <w:t>9</w:t>
+      </w:r>
+      <w:r>
+        <w:rPr>
+          <w:rStyle w:val="Hyperlink"/>
+        </w:rPr>
+        <w:t>e</w:t>
+      </w:r>
+      <w:r>
+        <w:rPr>
+          <w:rStyle w:val="Hyperlink"/>
+          <w:lang w:val="ru-RU"/>
+        </w:rPr>
+        <w:t>93-6527-4</w:t>
+      </w:r>
+      <w:r>
+        <w:rPr>
+          <w:rStyle w:val="Hyperlink"/>
+        </w:rPr>
+        <w:t>ad</w:t>
+      </w:r>
+      <w:r>
+        <w:rPr>
+          <w:rStyle w:val="Hyperlink"/>
+          <w:lang w:val="ru-RU"/>
+        </w:rPr>
+        <w:t>7-9</w:t>
+      </w:r>
+      <w:r>
+        <w:rPr>
+          <w:rStyle w:val="Hyperlink"/>
+        </w:rPr>
+        <w:t>ae</w:t>
+      </w:r>
+      <w:r>
+        <w:rPr>
+          <w:rStyle w:val="Hyperlink"/>
+          <w:lang w:val="ru-RU"/>
+        </w:rPr>
+        <w:t>1-</w:t>
+      </w:r>
+      <w:r>
+        <w:rPr>
+          <w:rStyle w:val="Hyperlink"/>
+        </w:rPr>
+        <w:t>e</w:t>
+      </w:r>
+      <w:r>
+        <w:rPr>
+          <w:rStyle w:val="Hyperlink"/>
+          <w:lang w:val="ru-RU"/>
+        </w:rPr>
+        <w:t>0</w:t>
+      </w:r>
+      <w:r>
+        <w:rPr>
+          <w:rStyle w:val="Hyperlink"/>
+        </w:rPr>
+        <w:t>f</w:t>
+      </w:r>
+      <w:r>
+        <w:rPr>
+          <w:rStyle w:val="Hyperlink"/>
+          <w:lang w:val="ru-RU"/>
+        </w:rPr>
+        <w:t>2</w:t>
+      </w:r>
+      <w:r>
+        <w:rPr>
+          <w:rStyle w:val="Hyperlink"/>
+        </w:rPr>
+        <w:t>fe</w:t>
+      </w:r>
+      <w:r>
+        <w:rPr>
+          <w:rStyle w:val="Hyperlink"/>
+          <w:lang w:val="ru-RU"/>
+        </w:rPr>
+        <w:t>424</w:t>
+      </w:r>
+      <w:r>
+        <w:rPr>
+          <w:rStyle w:val="Hyperlink"/>
+        </w:rPr>
+        <w:t>eeb</w:t>
       </w:r>
     </w:p>
     <w:sectPr>
-      <w:headerReference w:type="default" r:id="rId35"/>
-      <w:footerReference w:type="default" r:id="rId36"/>
+      <w:headerReference w:type="default" r:id="rId42"/>
+      <w:footerReference w:type="default" r:id="rId43"/>
       <w:pgSz w:w="11909" w:h="16834" w:code="9"/>
       <w:pgMar w:top="567" w:right="737" w:bottom="680" w:left="737" w:header="567" w:footer="510" w:gutter="0"/>
       <w:cols w:space="720"/>
@@ -6691,6 +9335,7 @@
                               <w:color w:val="595959" w:themeColor="text1" w:themeTint="A6"/>
                               <w:sz w:val="17"/>
                               <w:szCs w:val="17"/>
+                              <w:lang w:val="ru-RU"/>
                             </w:rPr>
                             <w:t xml:space="preserve">, </w:t>
                           </w:r>
@@ -6761,7 +9406,16 @@
                               <w:sz w:val="17"/>
                               <w:szCs w:val="17"/>
                             </w:rPr>
-                            <w:t>NC-</w:t>
+                            <w:t>NC</w:t>
+                          </w:r>
+                          <w:r>
+                            <w:rPr>
+                              <w:color w:val="595959" w:themeColor="text1" w:themeTint="A6"/>
+                              <w:sz w:val="17"/>
+                              <w:szCs w:val="17"/>
+                              <w:lang w:val="ru-RU"/>
+                            </w:rPr>
+                            <w:t>-</w:t>
                           </w:r>
                           <w:r>
                             <w:rPr>
@@ -6988,6 +9642,7 @@
                         <w:color w:val="595959" w:themeColor="text1" w:themeTint="A6"/>
                         <w:sz w:val="17"/>
                         <w:szCs w:val="17"/>
+                        <w:lang w:val="ru-RU"/>
                       </w:rPr>
                       <w:t xml:space="preserve">, </w:t>
                     </w:r>
@@ -7058,7 +9713,16 @@
                         <w:sz w:val="17"/>
                         <w:szCs w:val="17"/>
                       </w:rPr>
-                      <w:t>NC-</w:t>
+                      <w:t>NC</w:t>
+                    </w:r>
+                    <w:r>
+                      <w:rPr>
+                        <w:color w:val="595959" w:themeColor="text1" w:themeTint="A6"/>
+                        <w:sz w:val="17"/>
+                        <w:szCs w:val="17"/>
+                        <w:lang w:val="ru-RU"/>
+                      </w:rPr>
+                      <w:t>-</w:t>
                     </w:r>
                     <w:r>
                       <w:rPr>

</xml_diff>